<commit_message>
Ispravke na SSU i prototipu - dodavanje koktela
</commit_message>
<xml_diff>
--- a/faza2/SSU/Dodavanje koktela.docx
+++ b/faza2/SSU/Dodavanje koktela.docx
@@ -357,7 +357,7 @@
           <w:rtl w:val="0"/>
           <w:lang w:val="en-US"/>
         </w:rPr>
-        <w:t xml:space="preserve">                       </w:t>
+        <w:t xml:space="preserve">                    </w:t>
       </w:r>
       <w:r>
         <w:rPr>
@@ -366,9 +366,8 @@
           <w:sz w:val="32"/>
           <w:szCs w:val="32"/>
           <w:rtl w:val="0"/>
-          <w:lang w:val="en-US"/>
-        </w:rPr>
-        <w:t>registracije na sistem</w:t>
+        </w:rPr>
+        <w:t>dodavanja koktela</w:t>
       </w:r>
     </w:p>
     <w:p>
@@ -715,7 +714,7 @@
           <w:rFonts w:cs="Arial Unicode MS" w:eastAsia="Arial Unicode MS"/>
           <w:rtl w:val="0"/>
         </w:rPr>
-        <w:t>Scenario pretrage koktela</w:t>
+        <w:t>Scenario dodavanja koktela</w:t>
         <w:tab/>
       </w:r>
       <w:r>
@@ -2393,8 +2392,23 @@
         <w:rPr>
           <w:rFonts w:cs="Arial Unicode MS" w:eastAsia="Arial Unicode MS"/>
           <w:rtl w:val="0"/>
-        </w:rPr>
-        <w:t>cenario pretrage koktela</w:t>
+          <w:lang w:val="it-IT"/>
+        </w:rPr>
+        <w:t xml:space="preserve">cenario </w:t>
+      </w:r>
+      <w:r>
+        <w:rPr>
+          <w:rFonts w:cs="Arial Unicode MS" w:eastAsia="Arial Unicode MS"/>
+          <w:rtl w:val="0"/>
+        </w:rPr>
+        <w:t>dodavanja</w:t>
+      </w:r>
+      <w:r>
+        <w:rPr>
+          <w:rFonts w:cs="Arial Unicode MS" w:eastAsia="Arial Unicode MS"/>
+          <w:rtl w:val="0"/>
+        </w:rPr>
+        <w:t xml:space="preserve"> koktela</w:t>
       </w:r>
       <w:bookmarkEnd w:id="5"/>
     </w:p>

</xml_diff>

<commit_message>
Dopuna komentara i izmena SSU fajla za dodavanje koktela
</commit_message>
<xml_diff>
--- a/faza2/SSU/Dodavanje koktela.docx
+++ b/faza2/SSU/Dodavanje koktela.docx
@@ -1,10 +1,10 @@
 
 <file path=word/document.xml><?xml version="1.0" encoding="utf-8"?>
-<w:document xmlns:wpc="http://schemas.microsoft.com/office/word/2010/wordprocessingCanvas" xmlns:cx="http://schemas.microsoft.com/office/drawing/2014/chartex" xmlns:cx1="http://schemas.microsoft.com/office/drawing/2015/9/8/chartex" xmlns:cx2="http://schemas.microsoft.com/office/drawing/2015/10/21/chartex" xmlns:cx3="http://schemas.microsoft.com/office/drawing/2016/5/9/chartex" xmlns:cx4="http://schemas.microsoft.com/office/drawing/2016/5/10/chartex" xmlns:cx5="http://schemas.microsoft.com/office/drawing/2016/5/11/chartex" xmlns:cx6="http://schemas.microsoft.com/office/drawing/2016/5/12/chartex" xmlns:cx7="http://schemas.microsoft.com/office/drawing/2016/5/13/chartex" xmlns:cx8="http://schemas.microsoft.com/office/drawing/2016/5/14/chartex" xmlns:mc="http://schemas.openxmlformats.org/markup-compatibility/2006" xmlns:aink="http://schemas.microsoft.com/office/drawing/2016/ink" xmlns:am3d="http://schemas.microsoft.com/office/drawing/2017/model3d" xmlns:o="urn:schemas-microsoft-com:office:office" xmlns:r="http://schemas.openxmlformats.org/officeDocument/2006/relationships" xmlns:m="http://schemas.openxmlformats.org/officeDocument/2006/math" xmlns:v="urn:schemas-microsoft-com:vml" xmlns:wp14="http://schemas.microsoft.com/office/word/2010/wordprocessingDrawing" xmlns:wp="http://schemas.openxmlformats.org/drawingml/2006/wordprocessingDrawing" xmlns:w10="urn:schemas-microsoft-com:office:word" xmlns:w="http://schemas.openxmlformats.org/wordprocessingml/2006/main" xmlns:w14="http://schemas.microsoft.com/office/word/2010/wordml" xmlns:w15="http://schemas.microsoft.com/office/word/2012/wordml" xmlns:w16cex="http://schemas.microsoft.com/office/word/2018/wordml/cex" xmlns:w16cid="http://schemas.microsoft.com/office/word/2016/wordml/cid" xmlns:w16="http://schemas.microsoft.com/office/word/2018/wordml" xmlns:w16sdtdh="http://schemas.microsoft.com/office/word/2020/wordml/sdtdatahash" xmlns:w16se="http://schemas.microsoft.com/office/word/2015/wordml/symex" xmlns:wpg="http://schemas.microsoft.com/office/word/2010/wordprocessingGroup" xmlns:wpi="http://schemas.microsoft.com/office/word/2010/wordprocessingInk" xmlns:wne="http://schemas.microsoft.com/office/word/2006/wordml" xmlns:wps="http://schemas.microsoft.com/office/word/2010/wordprocessingShape" mc:Ignorable="w14 w15 w16se w16cid w16 w16cex w16sdtdh wp14">
+<w:document xmlns:wpc="http://schemas.microsoft.com/office/word/2010/wordprocessingCanvas" xmlns:cx="http://schemas.microsoft.com/office/drawing/2014/chartex" xmlns:cx1="http://schemas.microsoft.com/office/drawing/2015/9/8/chartex" xmlns:cx2="http://schemas.microsoft.com/office/drawing/2015/10/21/chartex" xmlns:cx3="http://schemas.microsoft.com/office/drawing/2016/5/9/chartex" xmlns:cx4="http://schemas.microsoft.com/office/drawing/2016/5/10/chartex" xmlns:cx5="http://schemas.microsoft.com/office/drawing/2016/5/11/chartex" xmlns:cx6="http://schemas.microsoft.com/office/drawing/2016/5/12/chartex" xmlns:cx7="http://schemas.microsoft.com/office/drawing/2016/5/13/chartex" xmlns:cx8="http://schemas.microsoft.com/office/drawing/2016/5/14/chartex" xmlns:mc="http://schemas.openxmlformats.org/markup-compatibility/2006" xmlns:aink="http://schemas.microsoft.com/office/drawing/2016/ink" xmlns:am3d="http://schemas.microsoft.com/office/drawing/2017/model3d" xmlns:o="urn:schemas-microsoft-com:office:office" xmlns:oel="http://schemas.microsoft.com/office/2019/extlst" xmlns:r="http://schemas.openxmlformats.org/officeDocument/2006/relationships" xmlns:m="http://schemas.openxmlformats.org/officeDocument/2006/math" xmlns:v="urn:schemas-microsoft-com:vml" xmlns:wp14="http://schemas.microsoft.com/office/word/2010/wordprocessingDrawing" xmlns:wp="http://schemas.openxmlformats.org/drawingml/2006/wordprocessingDrawing" xmlns:w10="urn:schemas-microsoft-com:office:word" xmlns:w="http://schemas.openxmlformats.org/wordprocessingml/2006/main" xmlns:w14="http://schemas.microsoft.com/office/word/2010/wordml" xmlns:w15="http://schemas.microsoft.com/office/word/2012/wordml" xmlns:w16cex="http://schemas.microsoft.com/office/word/2018/wordml/cex" xmlns:w16cid="http://schemas.microsoft.com/office/word/2016/wordml/cid" xmlns:w16="http://schemas.microsoft.com/office/word/2018/wordml" xmlns:w16sdtdh="http://schemas.microsoft.com/office/word/2020/wordml/sdtdatahash" xmlns:w16se="http://schemas.microsoft.com/office/word/2015/wordml/symex" xmlns:wpg="http://schemas.microsoft.com/office/word/2010/wordprocessingGroup" xmlns:wpi="http://schemas.microsoft.com/office/word/2010/wordprocessingInk" xmlns:wne="http://schemas.microsoft.com/office/word/2006/wordml" xmlns:wps="http://schemas.microsoft.com/office/word/2010/wordprocessingShape" mc:Ignorable="w14 w15 w16se w16cid w16 w16cex w16sdtdh wp14">
   <w:body>
     <w:p>
       <w:pPr>
-        <w:pStyle w:val="Caption"/>
+        <w:pStyle w:val="Natpis"/>
         <w:rPr>
           <w:rFonts w:ascii="Arial" w:eastAsia="Arial" w:hAnsi="Arial" w:cs="Arial"/>
           <w:smallCaps/>
@@ -15,56 +15,28 @@
           <w:rFonts w:ascii="Arial" w:hAnsi="Arial"/>
           <w:smallCaps/>
         </w:rPr>
-        <w:t>Elektrotehni</w:t>
-      </w:r>
+        <w:t>Elektrotehnički fakultet, Univerzitet u Beogradu</w:t>
+      </w:r>
+    </w:p>
+    <w:p>
+      <w:pPr>
+        <w:pStyle w:val="Natpis"/>
+        <w:rPr>
+          <w:rFonts w:ascii="Arial" w:eastAsia="Arial" w:hAnsi="Arial" w:cs="Arial"/>
+          <w:smallCaps/>
+        </w:rPr>
+      </w:pPr>
       <w:r>
         <w:rPr>
           <w:rFonts w:ascii="Arial" w:hAnsi="Arial"/>
           <w:smallCaps/>
         </w:rPr>
-        <w:t>č</w:t>
-      </w:r>
-      <w:r>
-        <w:rPr>
-          <w:rFonts w:ascii="Arial" w:hAnsi="Arial"/>
-          <w:smallCaps/>
-        </w:rPr>
-        <w:t>ki fakultet, Univerzitet u Beogradu</w:t>
-      </w:r>
-    </w:p>
-    <w:p>
-      <w:pPr>
-        <w:pStyle w:val="Caption"/>
-        <w:rPr>
-          <w:rFonts w:ascii="Arial" w:eastAsia="Arial" w:hAnsi="Arial" w:cs="Arial"/>
-          <w:smallCaps/>
-        </w:rPr>
-      </w:pPr>
-      <w:r>
-        <w:rPr>
-          <w:rFonts w:ascii="Arial" w:hAnsi="Arial"/>
-          <w:smallCaps/>
-        </w:rPr>
-        <w:t>Principi Softverskog In</w:t>
-      </w:r>
-      <w:r>
-        <w:rPr>
-          <w:rFonts w:ascii="Arial" w:hAnsi="Arial"/>
-          <w:smallCaps/>
-        </w:rPr>
-        <w:t>ž</w:t>
-      </w:r>
-      <w:r>
-        <w:rPr>
-          <w:rFonts w:ascii="Arial" w:hAnsi="Arial"/>
-          <w:smallCaps/>
-        </w:rPr>
-        <w:t>enjerstva</w:t>
-      </w:r>
-    </w:p>
-    <w:p>
-      <w:pPr>
-        <w:pStyle w:val="Caption"/>
+        <w:t>Principi Softverskog Inženjerstva</w:t>
+      </w:r>
+    </w:p>
+    <w:p>
+      <w:pPr>
+        <w:pStyle w:val="Natpis"/>
         <w:rPr>
           <w:rFonts w:ascii="Arial" w:eastAsia="Arial" w:hAnsi="Arial" w:cs="Arial"/>
           <w:b w:val="0"/>
@@ -83,7 +55,7 @@
     </w:p>
     <w:p>
       <w:pPr>
-        <w:pStyle w:val="BodyText"/>
+        <w:pStyle w:val="Teloteksta"/>
         <w:rPr>
           <w:b/>
           <w:bCs/>
@@ -94,7 +66,7 @@
     </w:p>
     <w:p>
       <w:pPr>
-        <w:pStyle w:val="BodyText"/>
+        <w:pStyle w:val="Teloteksta"/>
         <w:rPr>
           <w:b/>
           <w:bCs/>
@@ -105,7 +77,7 @@
     </w:p>
     <w:p>
       <w:pPr>
-        <w:pStyle w:val="BodyText"/>
+        <w:pStyle w:val="Teloteksta"/>
         <w:rPr>
           <w:b/>
           <w:bCs/>
@@ -116,7 +88,7 @@
     </w:p>
     <w:p>
       <w:pPr>
-        <w:pStyle w:val="BodyText"/>
+        <w:pStyle w:val="Teloteksta"/>
         <w:spacing w:before="2"/>
         <w:rPr>
           <w:b/>
@@ -161,7 +133,7 @@
     </w:p>
     <w:p>
       <w:pPr>
-        <w:pStyle w:val="BodyText"/>
+        <w:pStyle w:val="Teloteksta"/>
         <w:rPr>
           <w:sz w:val="68"/>
           <w:szCs w:val="68"/>
@@ -170,7 +142,7 @@
     </w:p>
     <w:p>
       <w:pPr>
-        <w:pStyle w:val="Title"/>
+        <w:pStyle w:val="Naslov"/>
       </w:pPr>
       <w:r>
         <w:rPr>
@@ -234,7 +206,7 @@
     </w:p>
     <w:p>
       <w:pPr>
-        <w:pStyle w:val="BodyText"/>
+        <w:pStyle w:val="Teloteksta"/>
         <w:spacing w:before="11"/>
         <w:rPr>
           <w:b/>
@@ -290,7 +262,7 @@
     </w:p>
     <w:p>
       <w:pPr>
-        <w:pStyle w:val="ListParagraph"/>
+        <w:pStyle w:val="Pasussalistom"/>
         <w:ind w:left="567" w:right="656" w:hanging="141"/>
         <w:rPr>
           <w:b/>
@@ -318,7 +290,7 @@
     </w:p>
     <w:p>
       <w:pPr>
-        <w:pStyle w:val="ListParagraph"/>
+        <w:pStyle w:val="Pasussalistom"/>
         <w:tabs>
           <w:tab w:val="left" w:pos="9214"/>
         </w:tabs>
@@ -335,21 +307,12 @@
           <w:sz w:val="32"/>
           <w:szCs w:val="32"/>
         </w:rPr>
-        <w:t xml:space="preserve">                    </w:t>
-      </w:r>
-      <w:r>
-        <w:rPr>
-          <w:b/>
-          <w:bCs/>
-          <w:sz w:val="32"/>
-          <w:szCs w:val="32"/>
-        </w:rPr>
-        <w:t>dodavanja koktela</w:t>
-      </w:r>
-    </w:p>
-    <w:p>
-      <w:pPr>
-        <w:pStyle w:val="ListParagraph"/>
+        <w:t xml:space="preserve">                    dodavanja koktela</w:t>
+      </w:r>
+    </w:p>
+    <w:p>
+      <w:pPr>
+        <w:pStyle w:val="Pasussalistom"/>
         <w:tabs>
           <w:tab w:val="left" w:pos="9214"/>
         </w:tabs>
@@ -362,7 +325,7 @@
     </w:p>
     <w:p>
       <w:pPr>
-        <w:pStyle w:val="ListParagraph"/>
+        <w:pStyle w:val="Pasussalistom"/>
         <w:tabs>
           <w:tab w:val="left" w:pos="9214"/>
         </w:tabs>
@@ -375,7 +338,7 @@
     </w:p>
     <w:p>
       <w:pPr>
-        <w:pStyle w:val="ListParagraph"/>
+        <w:pStyle w:val="Pasussalistom"/>
         <w:tabs>
           <w:tab w:val="left" w:pos="9214"/>
         </w:tabs>
@@ -388,7 +351,7 @@
     </w:p>
     <w:p>
       <w:pPr>
-        <w:pStyle w:val="ListParagraph"/>
+        <w:pStyle w:val="Pasussalistom"/>
         <w:tabs>
           <w:tab w:val="left" w:pos="9214"/>
         </w:tabs>
@@ -401,7 +364,7 @@
     </w:p>
     <w:p>
       <w:pPr>
-        <w:pStyle w:val="ListParagraph"/>
+        <w:pStyle w:val="Pasussalistom"/>
         <w:tabs>
           <w:tab w:val="left" w:pos="9214"/>
         </w:tabs>
@@ -414,7 +377,7 @@
     </w:p>
     <w:p>
       <w:pPr>
-        <w:pStyle w:val="ListParagraph"/>
+        <w:pStyle w:val="Pasussalistom"/>
         <w:tabs>
           <w:tab w:val="left" w:pos="9214"/>
         </w:tabs>
@@ -501,7 +464,7 @@
     </w:p>
     <w:p>
       <w:pPr>
-        <w:pStyle w:val="TOC1"/>
+        <w:pStyle w:val="SADRAJ1"/>
         <w:numPr>
           <w:ilvl w:val="0"/>
           <w:numId w:val="1"/>
@@ -540,7 +503,7 @@
     </w:p>
     <w:p>
       <w:pPr>
-        <w:pStyle w:val="TOC2"/>
+        <w:pStyle w:val="SADRAJ2"/>
         <w:numPr>
           <w:ilvl w:val="1"/>
           <w:numId w:val="1"/>
@@ -579,7 +542,7 @@
     </w:p>
     <w:p>
       <w:pPr>
-        <w:pStyle w:val="TOC2"/>
+        <w:pStyle w:val="SADRAJ2"/>
         <w:numPr>
           <w:ilvl w:val="1"/>
           <w:numId w:val="2"/>
@@ -618,7 +581,7 @@
     </w:p>
     <w:p>
       <w:pPr>
-        <w:pStyle w:val="TOC2"/>
+        <w:pStyle w:val="SADRAJ2"/>
         <w:numPr>
           <w:ilvl w:val="1"/>
           <w:numId w:val="3"/>
@@ -628,33 +591,27 @@
         <w:rPr>
           <w:rFonts w:eastAsia="Arial Unicode MS" w:cs="Arial Unicode MS"/>
         </w:rPr>
-        <w:t>O</w:t>
+        <w:t>Otvorena pitanja</w:t>
       </w:r>
       <w:r>
         <w:rPr>
           <w:rFonts w:eastAsia="Arial Unicode MS" w:cs="Arial Unicode MS"/>
         </w:rPr>
-        <w:t>tvorena pitanja</w:t>
+        <w:tab/>
+      </w:r>
+      <w:r>
+        <w:fldChar w:fldCharType="begin"/>
+      </w:r>
+      <w:r>
+        <w:instrText xml:space="preserve"> PAGEREF _Toc3 \h </w:instrText>
+      </w:r>
+      <w:r>
+        <w:fldChar w:fldCharType="separate"/>
       </w:r>
       <w:r>
         <w:rPr>
           <w:rFonts w:eastAsia="Arial Unicode MS" w:cs="Arial Unicode MS"/>
         </w:rPr>
-        <w:tab/>
-      </w:r>
-      <w:r>
-        <w:fldChar w:fldCharType="begin"/>
-      </w:r>
-      <w:r>
-        <w:instrText xml:space="preserve"> PAGEREF _Toc3 \h </w:instrText>
-      </w:r>
-      <w:r>
-        <w:fldChar w:fldCharType="separate"/>
-      </w:r>
-      <w:r>
-        <w:rPr>
-          <w:rFonts w:eastAsia="Arial Unicode MS" w:cs="Arial Unicode MS"/>
-        </w:rPr>
         <w:t>4</w:t>
       </w:r>
       <w:r>
@@ -663,7 +620,7 @@
     </w:p>
     <w:p>
       <w:pPr>
-        <w:pStyle w:val="TOC1"/>
+        <w:pStyle w:val="SADRAJ1"/>
         <w:numPr>
           <w:ilvl w:val="0"/>
           <w:numId w:val="4"/>
@@ -702,7 +659,7 @@
     </w:p>
     <w:p>
       <w:pPr>
-        <w:pStyle w:val="TOC2"/>
+        <w:pStyle w:val="SADRAJ2"/>
         <w:numPr>
           <w:ilvl w:val="1"/>
           <w:numId w:val="5"/>
@@ -741,7 +698,7 @@
     </w:p>
     <w:p>
       <w:pPr>
-        <w:pStyle w:val="TOC2"/>
+        <w:pStyle w:val="SADRAJ2"/>
         <w:numPr>
           <w:ilvl w:val="1"/>
           <w:numId w:val="6"/>
@@ -780,32 +737,61 @@
     </w:p>
     <w:p>
       <w:pPr>
-        <w:pStyle w:val="TOC3"/>
+        <w:pStyle w:val="SADRAJ3"/>
         <w:ind w:left="720"/>
       </w:pPr>
       <w:r>
         <w:rPr>
           <w:rFonts w:eastAsia="Arial Unicode MS" w:cs="Arial Unicode MS"/>
         </w:rPr>
-        <w:t>2.2.1 Korisni</w:t>
+        <w:t>2.2.1 Korisnik dodaje koktel u sistem</w:t>
       </w:r>
       <w:r>
         <w:rPr>
           <w:rFonts w:eastAsia="Arial Unicode MS" w:cs="Arial Unicode MS"/>
         </w:rPr>
-        <w:t>k dodaje koktel u sistem</w:t>
+        <w:tab/>
+      </w:r>
+      <w:r>
+        <w:fldChar w:fldCharType="begin"/>
+      </w:r>
+      <w:r>
+        <w:instrText xml:space="preserve"> PAGEREF _Toc7 \h </w:instrText>
+      </w:r>
+      <w:r>
+        <w:fldChar w:fldCharType="separate"/>
       </w:r>
       <w:r>
         <w:rPr>
           <w:rFonts w:eastAsia="Arial Unicode MS" w:cs="Arial Unicode MS"/>
         </w:rPr>
+        <w:t>5</w:t>
+      </w:r>
+      <w:r>
+        <w:fldChar w:fldCharType="end"/>
+      </w:r>
+    </w:p>
+    <w:p>
+      <w:pPr>
+        <w:pStyle w:val="SADRAJ2"/>
+      </w:pPr>
+      <w:r>
+        <w:rPr>
+          <w:rFonts w:eastAsia="Arial Unicode MS" w:cs="Arial Unicode MS"/>
+        </w:rPr>
+        <w:t>2.3 Alternativni tokovi</w:t>
+      </w:r>
+      <w:r>
+        <w:rPr>
+          <w:rFonts w:eastAsia="Arial Unicode MS" w:cs="Arial Unicode MS"/>
+        </w:rPr>
         <w:tab/>
       </w:r>
       <w:r>
         <w:fldChar w:fldCharType="begin"/>
       </w:r>
       <w:r>
-        <w:instrText xml:space="preserve"> PAGEREF _Toc7 \h </w:instrText>
+        <w:instrText xml:space="preserve"> PAGEREF _Toc8 \h </w:instrText>
       </w:r>
       <w:r>
         <w:fldChar w:fldCharType="separate"/>
@@ -822,13 +808,13 @@
     </w:p>
     <w:p>
       <w:pPr>
-        <w:pStyle w:val="TOC2"/>
+        <w:pStyle w:val="SADRAJ3"/>
       </w:pPr>
       <w:r>
         <w:rPr>
           <w:rFonts w:eastAsia="Arial Unicode MS" w:cs="Arial Unicode MS"/>
         </w:rPr>
-        <w:t>2.3 Alternativni tokovi</w:t>
+        <w:t>2.2.1.4.a Korisnik nije uneo neki od zatevanih podataka</w:t>
       </w:r>
       <w:r>
         <w:rPr>
@@ -840,7 +826,7 @@
         <w:fldChar w:fldCharType="begin"/>
       </w:r>
       <w:r>
-        <w:instrText xml:space="preserve"> PAGEREF _Toc8 \h </w:instrText>
+        <w:instrText xml:space="preserve"> PAGEREF _Toc9 \h </w:instrText>
       </w:r>
       <w:r>
         <w:fldChar w:fldCharType="separate"/>
@@ -857,31 +843,60 @@
     </w:p>
     <w:p>
       <w:pPr>
-        <w:pStyle w:val="TOC3"/>
+        <w:pStyle w:val="SADRAJ2"/>
       </w:pPr>
       <w:r>
         <w:rPr>
           <w:rFonts w:eastAsia="Arial Unicode MS" w:cs="Arial Unicode MS"/>
         </w:rPr>
-        <w:t xml:space="preserve">2.2.1.4.a Korisnik nije uneo neki od zatevanih </w:t>
+        <w:t>2.4 Posebni zahtevi</w:t>
       </w:r>
       <w:r>
         <w:rPr>
           <w:rFonts w:eastAsia="Arial Unicode MS" w:cs="Arial Unicode MS"/>
         </w:rPr>
-        <w:t>podataka</w:t>
+        <w:tab/>
+      </w:r>
+      <w:r>
+        <w:fldChar w:fldCharType="begin"/>
+      </w:r>
+      <w:r>
+        <w:instrText xml:space="preserve"> PAGEREF _Toc10 \h </w:instrText>
+      </w:r>
+      <w:r>
+        <w:fldChar w:fldCharType="separate"/>
       </w:r>
       <w:r>
         <w:rPr>
           <w:rFonts w:eastAsia="Arial Unicode MS" w:cs="Arial Unicode MS"/>
         </w:rPr>
+        <w:t>5</w:t>
+      </w:r>
+      <w:r>
+        <w:fldChar w:fldCharType="end"/>
+      </w:r>
+    </w:p>
+    <w:p>
+      <w:pPr>
+        <w:pStyle w:val="SADRAJ2"/>
+      </w:pPr>
+      <w:r>
+        <w:rPr>
+          <w:rFonts w:eastAsia="Arial Unicode MS" w:cs="Arial Unicode MS"/>
+        </w:rPr>
+        <w:t>2.5 Preduslovi</w:t>
+      </w:r>
+      <w:r>
+        <w:rPr>
+          <w:rFonts w:eastAsia="Arial Unicode MS" w:cs="Arial Unicode MS"/>
+        </w:rPr>
         <w:tab/>
       </w:r>
       <w:r>
         <w:fldChar w:fldCharType="begin"/>
       </w:r>
       <w:r>
-        <w:instrText xml:space="preserve"> PAGEREF _Toc9 \h </w:instrText>
+        <w:instrText xml:space="preserve"> PAGEREF _Toc11 \h </w:instrText>
       </w:r>
       <w:r>
         <w:fldChar w:fldCharType="separate"/>
@@ -898,77 +913,7 @@
     </w:p>
     <w:p>
       <w:pPr>
-        <w:pStyle w:val="TOC2"/>
-      </w:pPr>
-      <w:r>
-        <w:rPr>
-          <w:rFonts w:eastAsia="Arial Unicode MS" w:cs="Arial Unicode MS"/>
-        </w:rPr>
-        <w:t>2.4 Posebni zahtevi</w:t>
-      </w:r>
-      <w:r>
-        <w:rPr>
-          <w:rFonts w:eastAsia="Arial Unicode MS" w:cs="Arial Unicode MS"/>
-        </w:rPr>
-        <w:tab/>
-      </w:r>
-      <w:r>
-        <w:fldChar w:fldCharType="begin"/>
-      </w:r>
-      <w:r>
-        <w:instrText xml:space="preserve"> PAGEREF _Toc10 \h </w:instrText>
-      </w:r>
-      <w:r>
-        <w:fldChar w:fldCharType="separate"/>
-      </w:r>
-      <w:r>
-        <w:rPr>
-          <w:rFonts w:eastAsia="Arial Unicode MS" w:cs="Arial Unicode MS"/>
-        </w:rPr>
-        <w:t>5</w:t>
-      </w:r>
-      <w:r>
-        <w:fldChar w:fldCharType="end"/>
-      </w:r>
-    </w:p>
-    <w:p>
-      <w:pPr>
-        <w:pStyle w:val="TOC2"/>
-      </w:pPr>
-      <w:r>
-        <w:rPr>
-          <w:rFonts w:eastAsia="Arial Unicode MS" w:cs="Arial Unicode MS"/>
-        </w:rPr>
-        <w:t>2.5 Preduslovi</w:t>
-      </w:r>
-      <w:r>
-        <w:rPr>
-          <w:rFonts w:eastAsia="Arial Unicode MS" w:cs="Arial Unicode MS"/>
-        </w:rPr>
-        <w:tab/>
-      </w:r>
-      <w:r>
-        <w:fldChar w:fldCharType="begin"/>
-      </w:r>
-      <w:r>
-        <w:instrText xml:space="preserve"> PAGEREF _Toc11 \h </w:instrText>
-      </w:r>
-      <w:r>
-        <w:fldChar w:fldCharType="separate"/>
-      </w:r>
-      <w:r>
-        <w:rPr>
-          <w:rFonts w:eastAsia="Arial Unicode MS" w:cs="Arial Unicode MS"/>
-        </w:rPr>
-        <w:t>5</w:t>
-      </w:r>
-      <w:r>
-        <w:fldChar w:fldCharType="end"/>
-      </w:r>
-    </w:p>
-    <w:p>
-      <w:pPr>
-        <w:pStyle w:val="TOC2"/>
+        <w:pStyle w:val="SADRAJ2"/>
       </w:pPr>
       <w:r>
         <w:rPr>
@@ -1044,9 +989,9 @@
         <w:tblLook w:val="04A0" w:firstRow="1" w:lastRow="0" w:firstColumn="1" w:lastColumn="0" w:noHBand="0" w:noVBand="1"/>
       </w:tblPr>
       <w:tblGrid>
-        <w:gridCol w:w="1342"/>
-        <w:gridCol w:w="737"/>
-        <w:gridCol w:w="3742"/>
+        <w:gridCol w:w="1445"/>
+        <w:gridCol w:w="1134"/>
+        <w:gridCol w:w="3242"/>
         <w:gridCol w:w="3740"/>
       </w:tblGrid>
       <w:tr>
@@ -1055,7 +1000,7 @@
         </w:trPr>
         <w:tc>
           <w:tcPr>
-            <w:tcW w:w="1341" w:type="dxa"/>
+            <w:tcW w:w="1445" w:type="dxa"/>
             <w:tcBorders>
               <w:top w:val="single" w:sz="4" w:space="0" w:color="A6A6A6"/>
               <w:left w:val="single" w:sz="4" w:space="0" w:color="A6A6A6"/>
@@ -1087,7 +1032,7 @@
         </w:tc>
         <w:tc>
           <w:tcPr>
-            <w:tcW w:w="737" w:type="dxa"/>
+            <w:tcW w:w="1134" w:type="dxa"/>
             <w:tcBorders>
               <w:top w:val="single" w:sz="4" w:space="0" w:color="A6A6A6"/>
               <w:left w:val="single" w:sz="4" w:space="0" w:color="A6A6A6"/>
@@ -1119,7 +1064,7 @@
         </w:tc>
         <w:tc>
           <w:tcPr>
-            <w:tcW w:w="3742" w:type="dxa"/>
+            <w:tcW w:w="3242" w:type="dxa"/>
             <w:tcBorders>
               <w:top w:val="single" w:sz="4" w:space="0" w:color="A6A6A6"/>
               <w:left w:val="single" w:sz="4" w:space="0" w:color="A6A6A6"/>
@@ -1144,21 +1089,7 @@
                 <w:b/>
                 <w:bCs/>
               </w:rPr>
-              <w:t>Kratak</w:t>
-            </w:r>
-            <w:r>
-              <w:rPr>
-                <w:b/>
-                <w:bCs/>
-              </w:rPr>
-              <w:t xml:space="preserve"> </w:t>
-            </w:r>
-            <w:r>
-              <w:rPr>
-                <w:b/>
-                <w:bCs/>
-              </w:rPr>
-              <w:t>Opis</w:t>
+              <w:t>Kratak Opis</w:t>
             </w:r>
           </w:p>
         </w:tc>
@@ -1200,7 +1131,7 @@
         </w:trPr>
         <w:tc>
           <w:tcPr>
-            <w:tcW w:w="1341" w:type="dxa"/>
+            <w:tcW w:w="1445" w:type="dxa"/>
             <w:tcBorders>
               <w:top w:val="single" w:sz="6" w:space="0" w:color="404040"/>
               <w:left w:val="single" w:sz="4" w:space="0" w:color="A6A6A6"/>
@@ -1227,7 +1158,7 @@
         </w:tc>
         <w:tc>
           <w:tcPr>
-            <w:tcW w:w="737" w:type="dxa"/>
+            <w:tcW w:w="1134" w:type="dxa"/>
             <w:tcBorders>
               <w:top w:val="single" w:sz="6" w:space="0" w:color="404040"/>
               <w:left w:val="single" w:sz="4" w:space="0" w:color="A6A6A6"/>
@@ -1255,7 +1186,7 @@
         </w:tc>
         <w:tc>
           <w:tcPr>
-            <w:tcW w:w="3742" w:type="dxa"/>
+            <w:tcW w:w="3242" w:type="dxa"/>
             <w:tcBorders>
               <w:top w:val="single" w:sz="6" w:space="0" w:color="404040"/>
               <w:left w:val="single" w:sz="4" w:space="0" w:color="A6A6A6"/>
@@ -1276,13 +1207,7 @@
               <w:spacing w:before="56"/>
             </w:pPr>
             <w:r>
-              <w:t>Inicijalna</w:t>
-            </w:r>
-            <w:r>
-              <w:t xml:space="preserve"> </w:t>
-            </w:r>
-            <w:r>
-              <w:t>verzija</w:t>
+              <w:t>Inicijalna verzija</w:t>
             </w:r>
           </w:p>
         </w:tc>
@@ -1321,7 +1246,7 @@
         </w:trPr>
         <w:tc>
           <w:tcPr>
-            <w:tcW w:w="1341" w:type="dxa"/>
+            <w:tcW w:w="1445" w:type="dxa"/>
             <w:tcBorders>
               <w:top w:val="single" w:sz="4" w:space="0" w:color="A6A6A6"/>
               <w:left w:val="single" w:sz="4" w:space="0" w:color="A6A6A6"/>
@@ -1336,11 +1261,28 @@
               <w:right w:w="80" w:type="dxa"/>
             </w:tcMar>
           </w:tcPr>
-          <w:p/>
+          <w:p>
+            <w:pPr>
+              <w:jc w:val="center"/>
+              <w:rPr>
+                <w:rFonts w:asciiTheme="majorHAnsi" w:hAnsiTheme="majorHAnsi" w:cstheme="majorHAnsi"/>
+                <w:sz w:val="22"/>
+                <w:szCs w:val="22"/>
+              </w:rPr>
+            </w:pPr>
+            <w:r>
+              <w:rPr>
+                <w:rFonts w:asciiTheme="majorHAnsi" w:hAnsiTheme="majorHAnsi" w:cstheme="majorHAnsi"/>
+                <w:sz w:val="22"/>
+                <w:szCs w:val="22"/>
+              </w:rPr>
+              <w:t>31.5.2022.</w:t>
+            </w:r>
+          </w:p>
         </w:tc>
         <w:tc>
           <w:tcPr>
-            <w:tcW w:w="737" w:type="dxa"/>
+            <w:tcW w:w="1134" w:type="dxa"/>
             <w:tcBorders>
               <w:top w:val="single" w:sz="4" w:space="0" w:color="A6A6A6"/>
               <w:left w:val="single" w:sz="4" w:space="0" w:color="A6A6A6"/>
@@ -1355,11 +1297,28 @@
               <w:right w:w="80" w:type="dxa"/>
             </w:tcMar>
           </w:tcPr>
-          <w:p/>
+          <w:p>
+            <w:pPr>
+              <w:jc w:val="center"/>
+              <w:rPr>
+                <w:rFonts w:asciiTheme="majorHAnsi" w:hAnsiTheme="majorHAnsi" w:cstheme="majorHAnsi"/>
+                <w:sz w:val="22"/>
+                <w:szCs w:val="22"/>
+              </w:rPr>
+            </w:pPr>
+            <w:r>
+              <w:rPr>
+                <w:rFonts w:asciiTheme="majorHAnsi" w:hAnsiTheme="majorHAnsi" w:cstheme="majorHAnsi"/>
+                <w:sz w:val="22"/>
+                <w:szCs w:val="22"/>
+              </w:rPr>
+              <w:t>1.1</w:t>
+            </w:r>
+          </w:p>
         </w:tc>
         <w:tc>
           <w:tcPr>
-            <w:tcW w:w="3742" w:type="dxa"/>
+            <w:tcW w:w="3242" w:type="dxa"/>
             <w:tcBorders>
               <w:top w:val="single" w:sz="4" w:space="0" w:color="A6A6A6"/>
               <w:left w:val="single" w:sz="4" w:space="0" w:color="A6A6A6"/>
@@ -1374,7 +1333,33 @@
               <w:right w:w="80" w:type="dxa"/>
             </w:tcMar>
           </w:tcPr>
-          <w:p/>
+          <w:p>
+            <w:pPr>
+              <w:rPr>
+                <w:rFonts w:asciiTheme="majorHAnsi" w:hAnsiTheme="majorHAnsi" w:cstheme="majorHAnsi"/>
+                <w:sz w:val="22"/>
+                <w:szCs w:val="22"/>
+                <w:lang w:val="sr-Latn-RS"/>
+              </w:rPr>
+            </w:pPr>
+            <w:r>
+              <w:rPr>
+                <w:rFonts w:asciiTheme="majorHAnsi" w:hAnsiTheme="majorHAnsi" w:cstheme="majorHAnsi"/>
+                <w:sz w:val="22"/>
+                <w:szCs w:val="22"/>
+              </w:rPr>
+              <w:t>Promena toka doga</w:t>
+            </w:r>
+            <w:r>
+              <w:rPr>
+                <w:rFonts w:asciiTheme="majorHAnsi" w:hAnsiTheme="majorHAnsi" w:cstheme="majorHAnsi"/>
+                <w:sz w:val="22"/>
+                <w:szCs w:val="22"/>
+                <w:lang w:val="sr-Latn-RS"/>
+              </w:rPr>
+              <w:t>đaja</w:t>
+            </w:r>
+          </w:p>
         </w:tc>
         <w:tc>
           <w:tcPr>
@@ -1393,7 +1378,23 @@
               <w:right w:w="80" w:type="dxa"/>
             </w:tcMar>
           </w:tcPr>
-          <w:p/>
+          <w:p>
+            <w:pPr>
+              <w:rPr>
+                <w:rFonts w:asciiTheme="majorHAnsi" w:hAnsiTheme="majorHAnsi" w:cstheme="majorHAnsi"/>
+                <w:sz w:val="22"/>
+                <w:szCs w:val="22"/>
+              </w:rPr>
+            </w:pPr>
+            <w:r>
+              <w:rPr>
+                <w:rFonts w:asciiTheme="majorHAnsi" w:hAnsiTheme="majorHAnsi" w:cstheme="majorHAnsi"/>
+                <w:sz w:val="22"/>
+                <w:szCs w:val="22"/>
+              </w:rPr>
+              <w:t>Milica Aleksić</w:t>
+            </w:r>
+          </w:p>
         </w:tc>
       </w:tr>
       <w:tr>
@@ -1402,7 +1403,7 @@
         </w:trPr>
         <w:tc>
           <w:tcPr>
-            <w:tcW w:w="1341" w:type="dxa"/>
+            <w:tcW w:w="1445" w:type="dxa"/>
             <w:tcBorders>
               <w:top w:val="single" w:sz="4" w:space="0" w:color="A6A6A6"/>
               <w:left w:val="single" w:sz="4" w:space="0" w:color="A6A6A6"/>
@@ -1421,7 +1422,7 @@
         </w:tc>
         <w:tc>
           <w:tcPr>
-            <w:tcW w:w="737" w:type="dxa"/>
+            <w:tcW w:w="1134" w:type="dxa"/>
             <w:tcBorders>
               <w:top w:val="single" w:sz="4" w:space="0" w:color="A6A6A6"/>
               <w:left w:val="single" w:sz="4" w:space="0" w:color="A6A6A6"/>
@@ -1440,7 +1441,7 @@
         </w:tc>
         <w:tc>
           <w:tcPr>
-            <w:tcW w:w="3742" w:type="dxa"/>
+            <w:tcW w:w="3242" w:type="dxa"/>
             <w:tcBorders>
               <w:top w:val="single" w:sz="4" w:space="0" w:color="A6A6A6"/>
               <w:left w:val="single" w:sz="4" w:space="0" w:color="A6A6A6"/>
@@ -1483,7 +1484,7 @@
         </w:trPr>
         <w:tc>
           <w:tcPr>
-            <w:tcW w:w="1341" w:type="dxa"/>
+            <w:tcW w:w="1445" w:type="dxa"/>
             <w:tcBorders>
               <w:top w:val="single" w:sz="4" w:space="0" w:color="A6A6A6"/>
               <w:left w:val="single" w:sz="4" w:space="0" w:color="A6A6A6"/>
@@ -1502,7 +1503,7 @@
         </w:tc>
         <w:tc>
           <w:tcPr>
-            <w:tcW w:w="737" w:type="dxa"/>
+            <w:tcW w:w="1134" w:type="dxa"/>
             <w:tcBorders>
               <w:top w:val="single" w:sz="4" w:space="0" w:color="A6A6A6"/>
               <w:left w:val="single" w:sz="4" w:space="0" w:color="A6A6A6"/>
@@ -1521,7 +1522,7 @@
         </w:tc>
         <w:tc>
           <w:tcPr>
-            <w:tcW w:w="3742" w:type="dxa"/>
+            <w:tcW w:w="3242" w:type="dxa"/>
             <w:tcBorders>
               <w:top w:val="single" w:sz="4" w:space="0" w:color="A6A6A6"/>
               <w:left w:val="single" w:sz="4" w:space="0" w:color="A6A6A6"/>
@@ -1606,7 +1607,7 @@
     </w:p>
     <w:p>
       <w:pPr>
-        <w:pStyle w:val="Heading2"/>
+        <w:pStyle w:val="Naslov2"/>
         <w:numPr>
           <w:ilvl w:val="1"/>
           <w:numId w:val="8"/>
@@ -1623,7 +1624,7 @@
     </w:p>
     <w:p>
       <w:pPr>
-        <w:pStyle w:val="Heading2"/>
+        <w:pStyle w:val="Naslov2"/>
       </w:pPr>
     </w:p>
     <w:p>
@@ -1641,7 +1642,7 @@
     </w:p>
     <w:p>
       <w:pPr>
-        <w:pStyle w:val="Heading2"/>
+        <w:pStyle w:val="Naslov2"/>
         <w:numPr>
           <w:ilvl w:val="1"/>
           <w:numId w:val="8"/>
@@ -1658,7 +1659,7 @@
     </w:p>
     <w:p>
       <w:pPr>
-        <w:pStyle w:val="Heading2"/>
+        <w:pStyle w:val="Naslov2"/>
       </w:pPr>
     </w:p>
     <w:p>
@@ -1666,10 +1667,7 @@
         <w:pStyle w:val="Body"/>
       </w:pPr>
       <w:r>
-        <w:t xml:space="preserve">Dokumentom će se služiti svi članovi tima u procesu razvoja projekta radi lakšeg praćenja funkcionalnosti koje treba da se </w:t>
-      </w:r>
-      <w:r>
-        <w:t>realizuju i pisanja testova za iste. Takodje se može koristiti i pri pisanju uputstva za upotrebu.</w:t>
+        <w:t>Dokumentom će se služiti svi članovi tima u procesu razvoja projekta radi lakšeg praćenja funkcionalnosti koje treba da se realizuju i pisanja testova za iste. Takodje se može koristiti i pri pisanju uputstva za upotrebu.</w:t>
       </w:r>
     </w:p>
     <w:p>
@@ -1679,7 +1677,7 @@
     </w:p>
     <w:p>
       <w:pPr>
-        <w:pStyle w:val="Heading2"/>
+        <w:pStyle w:val="Naslov2"/>
         <w:numPr>
           <w:ilvl w:val="1"/>
           <w:numId w:val="9"/>
@@ -1696,7 +1694,7 @@
     </w:p>
     <w:p>
       <w:pPr>
-        <w:pStyle w:val="Heading2"/>
+        <w:pStyle w:val="Naslov2"/>
       </w:pPr>
     </w:p>
     <w:tbl>
@@ -1813,14 +1811,7 @@
                 <w:b/>
                 <w:bCs/>
               </w:rPr>
-              <w:t>Re</w:t>
-            </w:r>
-            <w:r>
-              <w:rPr>
-                <w:b/>
-                <w:bCs/>
-              </w:rPr>
-              <w:t>šenje</w:t>
+              <w:t>Rešenje</w:t>
             </w:r>
           </w:p>
         </w:tc>
@@ -2076,7 +2067,7 @@
     </w:tbl>
     <w:p>
       <w:pPr>
-        <w:pStyle w:val="BodyText"/>
+        <w:pStyle w:val="Teloteksta"/>
         <w:spacing w:before="5"/>
         <w:ind w:left="123" w:hanging="123"/>
         <w:rPr>
@@ -2089,7 +2080,7 @@
     </w:p>
     <w:p>
       <w:pPr>
-        <w:pStyle w:val="BodyText"/>
+        <w:pStyle w:val="Teloteksta"/>
         <w:spacing w:before="5"/>
         <w:ind w:left="123" w:hanging="123"/>
         <w:rPr>
@@ -2139,7 +2130,7 @@
     </w:p>
     <w:p>
       <w:pPr>
-        <w:pStyle w:val="Heading2"/>
+        <w:pStyle w:val="Naslov2"/>
         <w:numPr>
           <w:ilvl w:val="1"/>
           <w:numId w:val="11"/>
@@ -2156,7 +2147,7 @@
     </w:p>
     <w:p>
       <w:pPr>
-        <w:pStyle w:val="Heading2"/>
+        <w:pStyle w:val="Naslov2"/>
       </w:pPr>
     </w:p>
     <w:p>
@@ -2164,10 +2155,7 @@
         <w:pStyle w:val="Body"/>
       </w:pPr>
       <w:r>
-        <w:t xml:space="preserve">Korisnici koji saznaju za do sada </w:t>
-      </w:r>
-      <w:r>
-        <w:t>nepostojeći koktel u sistemu mogu da kroz proces dodavanja koktela kreiraju taj koktel na sistemu i ukoliko administrator odobri koktel, učine koktel vidljiv svim korisnicima sistema.</w:t>
+        <w:t>Korisnici koji saznaju za do sada nepostojeći koktel u sistemu mogu da kroz proces dodavanja koktela kreiraju taj koktel na sistemu i ukoliko administrator odobri koktel, učine koktel vidljiv svim korisnicima sistema.</w:t>
       </w:r>
     </w:p>
     <w:p>
@@ -2188,7 +2176,7 @@
     </w:p>
     <w:p>
       <w:pPr>
-        <w:pStyle w:val="Heading2"/>
+        <w:pStyle w:val="Naslov2"/>
         <w:numPr>
           <w:ilvl w:val="1"/>
           <w:numId w:val="9"/>
@@ -2205,12 +2193,12 @@
     </w:p>
     <w:p>
       <w:pPr>
-        <w:pStyle w:val="Heading2"/>
-      </w:pPr>
-    </w:p>
-    <w:p>
-      <w:pPr>
-        <w:pStyle w:val="Heading3"/>
+        <w:pStyle w:val="Naslov2"/>
+      </w:pPr>
+    </w:p>
+    <w:p>
+      <w:pPr>
+        <w:pStyle w:val="Naslov3"/>
         <w:ind w:left="833"/>
       </w:pPr>
       <w:bookmarkStart w:id="9" w:name="_Toc7"/>
@@ -2219,13 +2207,7 @@
           <w:rFonts w:eastAsia="Arial Unicode MS" w:cs="Arial Unicode MS"/>
         </w:rPr>
         <w:tab/>
-        <w:t>2.2.1 Korisnik</w:t>
-      </w:r>
-      <w:r>
-        <w:rPr>
-          <w:rFonts w:eastAsia="Arial Unicode MS" w:cs="Arial Unicode MS"/>
-        </w:rPr>
-        <w:t xml:space="preserve"> dodaje koktel u sistem</w:t>
+        <w:t>2.2.1 Korisnik dodaje koktel u sistem</w:t>
       </w:r>
       <w:bookmarkEnd w:id="9"/>
     </w:p>
@@ -2255,7 +2237,22 @@
         </w:numPr>
       </w:pPr>
       <w:r>
-        <w:t>Korisnik u formu unosi neophodne podatke, sastojke koktela za količinu od 250ml kao i dodatne sastojke i ukrase.</w:t>
+        <w:t xml:space="preserve">Korisnik </w:t>
+      </w:r>
+      <w:r>
+        <w:t xml:space="preserve">na prvoj stranici u </w:t>
+      </w:r>
+      <w:r>
+        <w:t xml:space="preserve">formu unosi </w:t>
+      </w:r>
+      <w:r>
+        <w:t>osnovne</w:t>
+      </w:r>
+      <w:r>
+        <w:t xml:space="preserve"> podatke</w:t>
+      </w:r>
+      <w:r>
+        <w:t xml:space="preserve"> o koktelu (ime, opis i slika).</w:t>
       </w:r>
     </w:p>
     <w:p>
@@ -2267,7 +2264,10 @@
         </w:numPr>
       </w:pPr>
       <w:r>
-        <w:t>Korisnik pritiska dugme za dodavanje koktela.</w:t>
+        <w:t xml:space="preserve">Korisnik pritiska dugme za </w:t>
+      </w:r>
+      <w:r>
+        <w:t>prelazak na sledeću stranicu.</w:t>
       </w:r>
     </w:p>
     <w:p>
@@ -2279,20 +2279,149 @@
         </w:numPr>
       </w:pPr>
       <w:r>
-        <w:t xml:space="preserve">Korisnik biva </w:t>
-      </w:r>
-      <w:r>
-        <w:t>preusmeren na početnu stranicu i odatle može da nastavi da koristi aplikaciju.</w:t>
+        <w:t xml:space="preserve">Korisnik na drugoj stranici bira određeni sastojak i za njega unosi odgovarajuću količinu po receptu. </w:t>
       </w:r>
     </w:p>
     <w:p>
       <w:pPr>
         <w:pStyle w:val="Body"/>
-      </w:pPr>
-    </w:p>
-    <w:p>
-      <w:pPr>
-        <w:pStyle w:val="Heading2"/>
+        <w:numPr>
+          <w:ilvl w:val="3"/>
+          <w:numId w:val="12"/>
+        </w:numPr>
+      </w:pPr>
+      <w:r>
+        <w:t>Korisnik pritiska dugme za dodavanje sastojka.</w:t>
+      </w:r>
+    </w:p>
+    <w:p>
+      <w:pPr>
+        <w:pStyle w:val="Body"/>
+        <w:numPr>
+          <w:ilvl w:val="3"/>
+          <w:numId w:val="12"/>
+        </w:numPr>
+      </w:pPr>
+      <w:r>
+        <w:t>Nakon završenog dodavanja sastojaka, korisnik pritiska dugme za prelazak na sledeću stranicu.</w:t>
+      </w:r>
+    </w:p>
+    <w:p>
+      <w:pPr>
+        <w:pStyle w:val="Body"/>
+        <w:numPr>
+          <w:ilvl w:val="3"/>
+          <w:numId w:val="12"/>
+        </w:numPr>
+      </w:pPr>
+      <w:r>
+        <w:t>Korisnik na trećoj stranici unosi</w:t>
+      </w:r>
+      <w:r>
+        <w:t xml:space="preserve"> tekst </w:t>
+      </w:r>
+      <w:r>
+        <w:t xml:space="preserve">svakog </w:t>
+      </w:r>
+      <w:r>
+        <w:t>koraka recepta koktela</w:t>
+      </w:r>
+      <w:r>
+        <w:t xml:space="preserve"> jedan po jedan</w:t>
+      </w:r>
+      <w:r>
+        <w:t>.</w:t>
+      </w:r>
+    </w:p>
+    <w:p>
+      <w:pPr>
+        <w:pStyle w:val="Body"/>
+        <w:numPr>
+          <w:ilvl w:val="3"/>
+          <w:numId w:val="12"/>
+        </w:numPr>
+      </w:pPr>
+      <w:r>
+        <w:t xml:space="preserve">Korisnik pritiska dugme za dodavanje </w:t>
+      </w:r>
+      <w:r>
+        <w:t xml:space="preserve">jednog </w:t>
+      </w:r>
+      <w:r>
+        <w:t>koraka.</w:t>
+      </w:r>
+    </w:p>
+    <w:p>
+      <w:pPr>
+        <w:pStyle w:val="Body"/>
+        <w:numPr>
+          <w:ilvl w:val="3"/>
+          <w:numId w:val="12"/>
+        </w:numPr>
+      </w:pPr>
+      <w:r>
+        <w:t xml:space="preserve">Nakon unetih svih koraka, korisnik pritiska dugme za </w:t>
+      </w:r>
+      <w:r>
+        <w:t xml:space="preserve">konačan </w:t>
+      </w:r>
+      <w:r>
+        <w:t>završetak dodavanja koktela.</w:t>
+      </w:r>
+    </w:p>
+    <w:p>
+      <w:pPr>
+        <w:pStyle w:val="Body"/>
+        <w:ind w:left="2160"/>
+      </w:pPr>
+      <w:r>
+        <w:t>10.</w:t>
+      </w:r>
+      <w:r>
+        <w:t>Korisnik biva preusmeren na početnu stranicu i oda</w:t>
+      </w:r>
+      <w:r>
+        <w:t>k</w:t>
+      </w:r>
+      <w:r>
+        <w:t>le može</w:t>
+      </w:r>
+      <w:r>
+        <w:t xml:space="preserve"> </w:t>
+      </w:r>
+      <w:r>
+        <w:t>nastavi</w:t>
+      </w:r>
+      <w:r>
+        <w:t xml:space="preserve">ti sa </w:t>
+      </w:r>
+      <w:r>
+        <w:t>kori</w:t>
+      </w:r>
+      <w:r>
+        <w:t>šćenjem</w:t>
+      </w:r>
+      <w:r>
+        <w:t xml:space="preserve"> aplikacij</w:t>
+      </w:r>
+      <w:r>
+        <w:t>e</w:t>
+      </w:r>
+      <w:r>
+        <w:t>.</w:t>
+      </w:r>
+    </w:p>
+    <w:p>
+      <w:pPr>
+        <w:pStyle w:val="Body"/>
+      </w:pPr>
+    </w:p>
+    <w:p>
+      <w:pPr>
+        <w:pStyle w:val="Naslov2"/>
+        <w:rPr>
+          <w:rFonts w:eastAsia="Arial Unicode MS" w:cs="Arial Unicode MS"/>
+        </w:rPr>
       </w:pPr>
       <w:bookmarkStart w:id="10" w:name="_Toc8"/>
       <w:r>
@@ -2312,64 +2441,52 @@
     </w:p>
     <w:p>
       <w:pPr>
-        <w:pStyle w:val="Heading2"/>
-      </w:pPr>
-    </w:p>
-    <w:p>
-      <w:pPr>
-        <w:pStyle w:val="Heading3"/>
-        <w:ind w:right="1784"/>
-      </w:pPr>
-      <w:bookmarkStart w:id="11" w:name="_Toc9"/>
-      <w:r>
-        <w:tab/>
-        <w:t>2.2.1.4.a Korisnik nije uneo neki od zatevanih podataka</w:t>
-      </w:r>
-      <w:bookmarkEnd w:id="11"/>
-    </w:p>
-    <w:p>
-      <w:pPr>
-        <w:pStyle w:val="Heading3"/>
-        <w:ind w:right="2067"/>
-      </w:pPr>
-    </w:p>
-    <w:p>
-      <w:pPr>
-        <w:pStyle w:val="Body"/>
-        <w:ind w:left="2160"/>
-      </w:pPr>
-      <w:r>
-        <w:t>1.</w:t>
-      </w:r>
-      <w:r>
-        <w:t>Korisniku se prikazuje poruka da mora uneti nedostajuće podatke</w:t>
-      </w:r>
-    </w:p>
-    <w:p>
-      <w:pPr>
-        <w:pStyle w:val="Body"/>
-        <w:ind w:left="2160"/>
-      </w:pPr>
-      <w:r>
-        <w:t>2.</w:t>
-      </w:r>
-      <w:r>
-        <w:t>Korisnik popunjava podatke ko</w:t>
-      </w:r>
-      <w:r>
-        <w:t>ji nedostaju</w:t>
-      </w:r>
-    </w:p>
-    <w:p>
-      <w:pPr>
-        <w:pStyle w:val="Body"/>
-      </w:pPr>
-    </w:p>
-    <w:p>
-      <w:pPr>
-        <w:pStyle w:val="Heading2"/>
-      </w:pPr>
-      <w:bookmarkStart w:id="12" w:name="_Toc10"/>
+        <w:pStyle w:val="Naslov2"/>
+        <w:rPr>
+          <w:rFonts w:eastAsia="Arial Unicode MS" w:cs="Arial Unicode MS"/>
+          <w:sz w:val="26"/>
+          <w:szCs w:val="26"/>
+        </w:rPr>
+      </w:pPr>
+    </w:p>
+    <w:p>
+      <w:pPr>
+        <w:pStyle w:val="Naslov2"/>
+        <w:rPr>
+          <w:rFonts w:eastAsia="Arial Unicode MS" w:cs="Arial Unicode MS"/>
+          <w:b w:val="0"/>
+          <w:bCs w:val="0"/>
+          <w:sz w:val="26"/>
+          <w:szCs w:val="26"/>
+        </w:rPr>
+      </w:pPr>
+      <w:r>
+        <w:rPr>
+          <w:rFonts w:eastAsia="Arial Unicode MS" w:cs="Arial Unicode MS"/>
+          <w:b w:val="0"/>
+          <w:bCs w:val="0"/>
+          <w:sz w:val="26"/>
+          <w:szCs w:val="26"/>
+        </w:rPr>
+        <w:t>Nema.</w:t>
+      </w:r>
+    </w:p>
+    <w:p>
+      <w:pPr>
+        <w:pStyle w:val="Naslov2"/>
+        <w:rPr>
+          <w:b w:val="0"/>
+          <w:bCs w:val="0"/>
+          <w:sz w:val="26"/>
+          <w:szCs w:val="26"/>
+        </w:rPr>
+      </w:pPr>
+    </w:p>
+    <w:p>
+      <w:pPr>
+        <w:pStyle w:val="Naslov2"/>
+      </w:pPr>
+      <w:bookmarkStart w:id="11" w:name="_Toc10"/>
       <w:r>
         <w:rPr>
           <w:rFonts w:eastAsia="Arial Unicode MS" w:cs="Arial Unicode MS"/>
@@ -2383,16 +2500,17 @@
         <w:tab/>
         <w:t>Posebni zahtevi</w:t>
       </w:r>
-      <w:bookmarkEnd w:id="12"/>
-    </w:p>
-    <w:p>
-      <w:pPr>
-        <w:pStyle w:val="Heading2"/>
+      <w:bookmarkEnd w:id="11"/>
+    </w:p>
+    <w:p>
+      <w:pPr>
+        <w:pStyle w:val="Naslov2"/>
       </w:pPr>
     </w:p>
     <w:p>
       <w:pPr>
         <w:pStyle w:val="Body"/>
+        <w:ind w:firstLine="472"/>
       </w:pPr>
       <w:r>
         <w:t>Nema.</w:t>
@@ -2405,9 +2523,9 @@
     </w:p>
     <w:p>
       <w:pPr>
-        <w:pStyle w:val="Heading2"/>
-      </w:pPr>
-      <w:bookmarkStart w:id="13" w:name="_Toc11"/>
+        <w:pStyle w:val="Naslov2"/>
+      </w:pPr>
+      <w:bookmarkStart w:id="12" w:name="_Toc11"/>
       <w:r>
         <w:rPr>
           <w:rFonts w:eastAsia="Arial Unicode MS" w:cs="Arial Unicode MS"/>
@@ -2421,16 +2539,17 @@
         <w:tab/>
         <w:t>Preduslovi</w:t>
       </w:r>
-      <w:bookmarkEnd w:id="13"/>
-    </w:p>
-    <w:p>
-      <w:pPr>
-        <w:pStyle w:val="Heading2"/>
+      <w:bookmarkEnd w:id="12"/>
+    </w:p>
+    <w:p>
+      <w:pPr>
+        <w:pStyle w:val="Naslov2"/>
       </w:pPr>
     </w:p>
     <w:p>
       <w:pPr>
         <w:pStyle w:val="Body"/>
+        <w:ind w:firstLine="472"/>
       </w:pPr>
       <w:r>
         <w:t>Korisnik mora biti ulogovan na sistem kako bi mu ova funkcionalnost bila omogućena.</w:t>
@@ -2443,9 +2562,9 @@
     </w:p>
     <w:p>
       <w:pPr>
-        <w:pStyle w:val="Heading2"/>
-      </w:pPr>
-      <w:bookmarkStart w:id="14" w:name="_Toc12"/>
+        <w:pStyle w:val="Naslov2"/>
+      </w:pPr>
+      <w:bookmarkStart w:id="13" w:name="_Toc12"/>
       <w:r>
         <w:rPr>
           <w:rFonts w:eastAsia="Arial Unicode MS" w:cs="Arial Unicode MS"/>
@@ -2459,25 +2578,23 @@
         <w:tab/>
         <w:t>Posledice</w:t>
       </w:r>
+      <w:bookmarkEnd w:id="13"/>
+    </w:p>
+    <w:p>
+      <w:pPr>
+        <w:pStyle w:val="Naslov2"/>
+      </w:pPr>
+    </w:p>
+    <w:p>
+      <w:pPr>
+        <w:pStyle w:val="Body"/>
+        <w:ind w:firstLine="472"/>
+      </w:pPr>
+      <w:r>
+        <w:t>Korisnik je dodao novi koktel koji se dodaje na listu za odobravanje. Administrator može da ga odbaci ili prihvati.</w:t>
+      </w:r>
+      <w:bookmarkStart w:id="14" w:name="Tehnologije"/>
       <w:bookmarkEnd w:id="14"/>
-    </w:p>
-    <w:p>
-      <w:pPr>
-        <w:pStyle w:val="Heading2"/>
-      </w:pPr>
-    </w:p>
-    <w:p>
-      <w:pPr>
-        <w:pStyle w:val="Body"/>
-      </w:pPr>
-      <w:r>
-        <w:t>Korisnik je dodao novi koktel koji se dodaje na listu za odobravanje. Administrator može da ga odb</w:t>
-      </w:r>
-      <w:r>
-        <w:t>aci ili prihvati.</w:t>
-      </w:r>
-      <w:bookmarkStart w:id="15" w:name="Tehnologije"/>
-      <w:bookmarkEnd w:id="15"/>
     </w:p>
     <w:sectPr>
       <w:headerReference w:type="default" r:id="rId14"/>
@@ -2490,7 +2607,7 @@
 </file>
 
 <file path=word/endnotes.xml><?xml version="1.0" encoding="utf-8"?>
-<w:endnotes xmlns:wpc="http://schemas.microsoft.com/office/word/2010/wordprocessingCanvas" xmlns:cx="http://schemas.microsoft.com/office/drawing/2014/chartex" xmlns:cx1="http://schemas.microsoft.com/office/drawing/2015/9/8/chartex" xmlns:cx2="http://schemas.microsoft.com/office/drawing/2015/10/21/chartex" xmlns:cx3="http://schemas.microsoft.com/office/drawing/2016/5/9/chartex" xmlns:cx4="http://schemas.microsoft.com/office/drawing/2016/5/10/chartex" xmlns:cx5="http://schemas.microsoft.com/office/drawing/2016/5/11/chartex" xmlns:cx6="http://schemas.microsoft.com/office/drawing/2016/5/12/chartex" xmlns:cx7="http://schemas.microsoft.com/office/drawing/2016/5/13/chartex" xmlns:cx8="http://schemas.microsoft.com/office/drawing/2016/5/14/chartex" xmlns:mc="http://schemas.openxmlformats.org/markup-compatibility/2006" xmlns:aink="http://schemas.microsoft.com/office/drawing/2016/ink" xmlns:am3d="http://schemas.microsoft.com/office/drawing/2017/model3d" xmlns:o="urn:schemas-microsoft-com:office:office" xmlns:r="http://schemas.openxmlformats.org/officeDocument/2006/relationships" xmlns:m="http://schemas.openxmlformats.org/officeDocument/2006/math" xmlns:v="urn:schemas-microsoft-com:vml" xmlns:wp14="http://schemas.microsoft.com/office/word/2010/wordprocessingDrawing" xmlns:wp="http://schemas.openxmlformats.org/drawingml/2006/wordprocessingDrawing" xmlns:w10="urn:schemas-microsoft-com:office:word" xmlns:w="http://schemas.openxmlformats.org/wordprocessingml/2006/main" xmlns:w14="http://schemas.microsoft.com/office/word/2010/wordml" xmlns:w15="http://schemas.microsoft.com/office/word/2012/wordml" xmlns:w16cex="http://schemas.microsoft.com/office/word/2018/wordml/cex" xmlns:w16cid="http://schemas.microsoft.com/office/word/2016/wordml/cid" xmlns:w16="http://schemas.microsoft.com/office/word/2018/wordml" xmlns:w16sdtdh="http://schemas.microsoft.com/office/word/2020/wordml/sdtdatahash" xmlns:w16se="http://schemas.microsoft.com/office/word/2015/wordml/symex" xmlns:wpg="http://schemas.microsoft.com/office/word/2010/wordprocessingGroup" xmlns:wpi="http://schemas.microsoft.com/office/word/2010/wordprocessingInk" xmlns:wne="http://schemas.microsoft.com/office/word/2006/wordml" xmlns:wps="http://schemas.microsoft.com/office/word/2010/wordprocessingShape" mc:Ignorable="w14 w15 w16se w16cid w16 w16cex w16sdtdh wp14">
+<w:endnotes xmlns:wpc="http://schemas.microsoft.com/office/word/2010/wordprocessingCanvas" xmlns:cx="http://schemas.microsoft.com/office/drawing/2014/chartex" xmlns:cx1="http://schemas.microsoft.com/office/drawing/2015/9/8/chartex" xmlns:cx2="http://schemas.microsoft.com/office/drawing/2015/10/21/chartex" xmlns:cx3="http://schemas.microsoft.com/office/drawing/2016/5/9/chartex" xmlns:cx4="http://schemas.microsoft.com/office/drawing/2016/5/10/chartex" xmlns:cx5="http://schemas.microsoft.com/office/drawing/2016/5/11/chartex" xmlns:cx6="http://schemas.microsoft.com/office/drawing/2016/5/12/chartex" xmlns:cx7="http://schemas.microsoft.com/office/drawing/2016/5/13/chartex" xmlns:cx8="http://schemas.microsoft.com/office/drawing/2016/5/14/chartex" xmlns:mc="http://schemas.openxmlformats.org/markup-compatibility/2006" xmlns:aink="http://schemas.microsoft.com/office/drawing/2016/ink" xmlns:am3d="http://schemas.microsoft.com/office/drawing/2017/model3d" xmlns:o="urn:schemas-microsoft-com:office:office" xmlns:oel="http://schemas.microsoft.com/office/2019/extlst" xmlns:r="http://schemas.openxmlformats.org/officeDocument/2006/relationships" xmlns:m="http://schemas.openxmlformats.org/officeDocument/2006/math" xmlns:v="urn:schemas-microsoft-com:vml" xmlns:wp14="http://schemas.microsoft.com/office/word/2010/wordprocessingDrawing" xmlns:wp="http://schemas.openxmlformats.org/drawingml/2006/wordprocessingDrawing" xmlns:w10="urn:schemas-microsoft-com:office:word" xmlns:w="http://schemas.openxmlformats.org/wordprocessingml/2006/main" xmlns:w14="http://schemas.microsoft.com/office/word/2010/wordml" xmlns:w15="http://schemas.microsoft.com/office/word/2012/wordml" xmlns:w16cex="http://schemas.microsoft.com/office/word/2018/wordml/cex" xmlns:w16cid="http://schemas.microsoft.com/office/word/2016/wordml/cid" xmlns:w16="http://schemas.microsoft.com/office/word/2018/wordml" xmlns:w16sdtdh="http://schemas.microsoft.com/office/word/2020/wordml/sdtdatahash" xmlns:w16se="http://schemas.microsoft.com/office/word/2015/wordml/symex" xmlns:wpg="http://schemas.microsoft.com/office/word/2010/wordprocessingGroup" xmlns:wpi="http://schemas.microsoft.com/office/word/2010/wordprocessingInk" xmlns:wne="http://schemas.microsoft.com/office/word/2006/wordml" xmlns:wps="http://schemas.microsoft.com/office/word/2010/wordprocessingShape" mc:Ignorable="w14 w15 w16se w16cid w16 w16cex w16sdtdh wp14">
   <w:endnote w:type="separator" w:id="-1">
     <w:p>
       <w:r>
@@ -2509,10 +2626,10 @@
 </file>
 
 <file path=word/footer1.xml><?xml version="1.0" encoding="utf-8"?>
-<w:ftr xmlns:wpc="http://schemas.microsoft.com/office/word/2010/wordprocessingCanvas" xmlns:cx="http://schemas.microsoft.com/office/drawing/2014/chartex" xmlns:cx1="http://schemas.microsoft.com/office/drawing/2015/9/8/chartex" xmlns:cx2="http://schemas.microsoft.com/office/drawing/2015/10/21/chartex" xmlns:cx3="http://schemas.microsoft.com/office/drawing/2016/5/9/chartex" xmlns:cx4="http://schemas.microsoft.com/office/drawing/2016/5/10/chartex" xmlns:cx5="http://schemas.microsoft.com/office/drawing/2016/5/11/chartex" xmlns:cx6="http://schemas.microsoft.com/office/drawing/2016/5/12/chartex" xmlns:cx7="http://schemas.microsoft.com/office/drawing/2016/5/13/chartex" xmlns:cx8="http://schemas.microsoft.com/office/drawing/2016/5/14/chartex" xmlns:mc="http://schemas.openxmlformats.org/markup-compatibility/2006" xmlns:aink="http://schemas.microsoft.com/office/drawing/2016/ink" xmlns:am3d="http://schemas.microsoft.com/office/drawing/2017/model3d" xmlns:o="urn:schemas-microsoft-com:office:office" xmlns:r="http://schemas.openxmlformats.org/officeDocument/2006/relationships" xmlns:m="http://schemas.openxmlformats.org/officeDocument/2006/math" xmlns:v="urn:schemas-microsoft-com:vml" xmlns:wp14="http://schemas.microsoft.com/office/word/2010/wordprocessingDrawing" xmlns:wp="http://schemas.openxmlformats.org/drawingml/2006/wordprocessingDrawing" xmlns:w10="urn:schemas-microsoft-com:office:word" xmlns:w="http://schemas.openxmlformats.org/wordprocessingml/2006/main" xmlns:w14="http://schemas.microsoft.com/office/word/2010/wordml" xmlns:w15="http://schemas.microsoft.com/office/word/2012/wordml" xmlns:w16cex="http://schemas.microsoft.com/office/word/2018/wordml/cex" xmlns:w16cid="http://schemas.microsoft.com/office/word/2016/wordml/cid" xmlns:w16="http://schemas.microsoft.com/office/word/2018/wordml" xmlns:w16sdtdh="http://schemas.microsoft.com/office/word/2020/wordml/sdtdatahash" xmlns:w16se="http://schemas.microsoft.com/office/word/2015/wordml/symex" xmlns:wpg="http://schemas.microsoft.com/office/word/2010/wordprocessingGroup" xmlns:wpi="http://schemas.microsoft.com/office/word/2010/wordprocessingInk" xmlns:wne="http://schemas.microsoft.com/office/word/2006/wordml" xmlns:wps="http://schemas.microsoft.com/office/word/2010/wordprocessingShape" mc:Ignorable="w14 w15 w16se w16cid w16 w16cex w16sdtdh wp14">
+<w:ftr xmlns:wpc="http://schemas.microsoft.com/office/word/2010/wordprocessingCanvas" xmlns:cx="http://schemas.microsoft.com/office/drawing/2014/chartex" xmlns:cx1="http://schemas.microsoft.com/office/drawing/2015/9/8/chartex" xmlns:cx2="http://schemas.microsoft.com/office/drawing/2015/10/21/chartex" xmlns:cx3="http://schemas.microsoft.com/office/drawing/2016/5/9/chartex" xmlns:cx4="http://schemas.microsoft.com/office/drawing/2016/5/10/chartex" xmlns:cx5="http://schemas.microsoft.com/office/drawing/2016/5/11/chartex" xmlns:cx6="http://schemas.microsoft.com/office/drawing/2016/5/12/chartex" xmlns:cx7="http://schemas.microsoft.com/office/drawing/2016/5/13/chartex" xmlns:cx8="http://schemas.microsoft.com/office/drawing/2016/5/14/chartex" xmlns:mc="http://schemas.openxmlformats.org/markup-compatibility/2006" xmlns:aink="http://schemas.microsoft.com/office/drawing/2016/ink" xmlns:am3d="http://schemas.microsoft.com/office/drawing/2017/model3d" xmlns:o="urn:schemas-microsoft-com:office:office" xmlns:oel="http://schemas.microsoft.com/office/2019/extlst" xmlns:r="http://schemas.openxmlformats.org/officeDocument/2006/relationships" xmlns:m="http://schemas.openxmlformats.org/officeDocument/2006/math" xmlns:v="urn:schemas-microsoft-com:vml" xmlns:wp14="http://schemas.microsoft.com/office/word/2010/wordprocessingDrawing" xmlns:wp="http://schemas.openxmlformats.org/drawingml/2006/wordprocessingDrawing" xmlns:w10="urn:schemas-microsoft-com:office:word" xmlns:w="http://schemas.openxmlformats.org/wordprocessingml/2006/main" xmlns:w14="http://schemas.microsoft.com/office/word/2010/wordml" xmlns:w15="http://schemas.microsoft.com/office/word/2012/wordml" xmlns:w16cex="http://schemas.microsoft.com/office/word/2018/wordml/cex" xmlns:w16cid="http://schemas.microsoft.com/office/word/2016/wordml/cid" xmlns:w16="http://schemas.microsoft.com/office/word/2018/wordml" xmlns:w16sdtdh="http://schemas.microsoft.com/office/word/2020/wordml/sdtdatahash" xmlns:w16se="http://schemas.microsoft.com/office/word/2015/wordml/symex" xmlns:wpg="http://schemas.microsoft.com/office/word/2010/wordprocessingGroup" xmlns:wpi="http://schemas.microsoft.com/office/word/2010/wordprocessingInk" xmlns:wne="http://schemas.microsoft.com/office/word/2006/wordml" xmlns:wps="http://schemas.microsoft.com/office/word/2010/wordprocessingShape" mc:Ignorable="w14 w15 w16se w16cid w16 w16cex w16sdtdh wp14">
   <w:p>
     <w:pPr>
-      <w:pStyle w:val="Footer"/>
+      <w:pStyle w:val="Podnojestranice"/>
       <w:jc w:val="right"/>
     </w:pPr>
     <w:r>
@@ -2538,7 +2655,7 @@
 </file>
 
 <file path=word/footer2.xml><?xml version="1.0" encoding="utf-8"?>
-<w:ftr xmlns:wpc="http://schemas.microsoft.com/office/word/2010/wordprocessingCanvas" xmlns:cx="http://schemas.microsoft.com/office/drawing/2014/chartex" xmlns:cx1="http://schemas.microsoft.com/office/drawing/2015/9/8/chartex" xmlns:cx2="http://schemas.microsoft.com/office/drawing/2015/10/21/chartex" xmlns:cx3="http://schemas.microsoft.com/office/drawing/2016/5/9/chartex" xmlns:cx4="http://schemas.microsoft.com/office/drawing/2016/5/10/chartex" xmlns:cx5="http://schemas.microsoft.com/office/drawing/2016/5/11/chartex" xmlns:cx6="http://schemas.microsoft.com/office/drawing/2016/5/12/chartex" xmlns:cx7="http://schemas.microsoft.com/office/drawing/2016/5/13/chartex" xmlns:cx8="http://schemas.microsoft.com/office/drawing/2016/5/14/chartex" xmlns:mc="http://schemas.openxmlformats.org/markup-compatibility/2006" xmlns:aink="http://schemas.microsoft.com/office/drawing/2016/ink" xmlns:am3d="http://schemas.microsoft.com/office/drawing/2017/model3d" xmlns:o="urn:schemas-microsoft-com:office:office" xmlns:r="http://schemas.openxmlformats.org/officeDocument/2006/relationships" xmlns:m="http://schemas.openxmlformats.org/officeDocument/2006/math" xmlns:v="urn:schemas-microsoft-com:vml" xmlns:wp14="http://schemas.microsoft.com/office/word/2010/wordprocessingDrawing" xmlns:wp="http://schemas.openxmlformats.org/drawingml/2006/wordprocessingDrawing" xmlns:w10="urn:schemas-microsoft-com:office:word" xmlns:w="http://schemas.openxmlformats.org/wordprocessingml/2006/main" xmlns:w14="http://schemas.microsoft.com/office/word/2010/wordml" xmlns:w15="http://schemas.microsoft.com/office/word/2012/wordml" xmlns:w16cex="http://schemas.microsoft.com/office/word/2018/wordml/cex" xmlns:w16cid="http://schemas.microsoft.com/office/word/2016/wordml/cid" xmlns:w16="http://schemas.microsoft.com/office/word/2018/wordml" xmlns:w16sdtdh="http://schemas.microsoft.com/office/word/2020/wordml/sdtdatahash" xmlns:w16se="http://schemas.microsoft.com/office/word/2015/wordml/symex" xmlns:wpg="http://schemas.microsoft.com/office/word/2010/wordprocessingGroup" xmlns:wpi="http://schemas.microsoft.com/office/word/2010/wordprocessingInk" xmlns:wne="http://schemas.microsoft.com/office/word/2006/wordml" xmlns:wps="http://schemas.microsoft.com/office/word/2010/wordprocessingShape" mc:Ignorable="w14 w15 w16se w16cid w16 w16cex w16sdtdh wp14">
+<w:ftr xmlns:wpc="http://schemas.microsoft.com/office/word/2010/wordprocessingCanvas" xmlns:cx="http://schemas.microsoft.com/office/drawing/2014/chartex" xmlns:cx1="http://schemas.microsoft.com/office/drawing/2015/9/8/chartex" xmlns:cx2="http://schemas.microsoft.com/office/drawing/2015/10/21/chartex" xmlns:cx3="http://schemas.microsoft.com/office/drawing/2016/5/9/chartex" xmlns:cx4="http://schemas.microsoft.com/office/drawing/2016/5/10/chartex" xmlns:cx5="http://schemas.microsoft.com/office/drawing/2016/5/11/chartex" xmlns:cx6="http://schemas.microsoft.com/office/drawing/2016/5/12/chartex" xmlns:cx7="http://schemas.microsoft.com/office/drawing/2016/5/13/chartex" xmlns:cx8="http://schemas.microsoft.com/office/drawing/2016/5/14/chartex" xmlns:mc="http://schemas.openxmlformats.org/markup-compatibility/2006" xmlns:aink="http://schemas.microsoft.com/office/drawing/2016/ink" xmlns:am3d="http://schemas.microsoft.com/office/drawing/2017/model3d" xmlns:o="urn:schemas-microsoft-com:office:office" xmlns:oel="http://schemas.microsoft.com/office/2019/extlst" xmlns:r="http://schemas.openxmlformats.org/officeDocument/2006/relationships" xmlns:m="http://schemas.openxmlformats.org/officeDocument/2006/math" xmlns:v="urn:schemas-microsoft-com:vml" xmlns:wp14="http://schemas.microsoft.com/office/word/2010/wordprocessingDrawing" xmlns:wp="http://schemas.openxmlformats.org/drawingml/2006/wordprocessingDrawing" xmlns:w10="urn:schemas-microsoft-com:office:word" xmlns:w="http://schemas.openxmlformats.org/wordprocessingml/2006/main" xmlns:w14="http://schemas.microsoft.com/office/word/2010/wordml" xmlns:w15="http://schemas.microsoft.com/office/word/2012/wordml" xmlns:w16cex="http://schemas.microsoft.com/office/word/2018/wordml/cex" xmlns:w16cid="http://schemas.microsoft.com/office/word/2016/wordml/cid" xmlns:w16="http://schemas.microsoft.com/office/word/2018/wordml" xmlns:w16sdtdh="http://schemas.microsoft.com/office/word/2020/wordml/sdtdatahash" xmlns:w16se="http://schemas.microsoft.com/office/word/2015/wordml/symex" xmlns:wpg="http://schemas.microsoft.com/office/word/2010/wordprocessingGroup" xmlns:wpi="http://schemas.microsoft.com/office/word/2010/wordprocessingInk" xmlns:wne="http://schemas.microsoft.com/office/word/2006/wordml" xmlns:wps="http://schemas.microsoft.com/office/word/2010/wordprocessingShape" mc:Ignorable="w14 w15 w16se w16cid w16 w16cex w16sdtdh wp14">
   <w:p>
     <w:pPr>
       <w:pStyle w:val="HeaderFooter"/>
@@ -2551,7 +2668,7 @@
 </file>
 
 <file path=word/footnotes.xml><?xml version="1.0" encoding="utf-8"?>
-<w:footnotes xmlns:wpc="http://schemas.microsoft.com/office/word/2010/wordprocessingCanvas" xmlns:cx="http://schemas.microsoft.com/office/drawing/2014/chartex" xmlns:cx1="http://schemas.microsoft.com/office/drawing/2015/9/8/chartex" xmlns:cx2="http://schemas.microsoft.com/office/drawing/2015/10/21/chartex" xmlns:cx3="http://schemas.microsoft.com/office/drawing/2016/5/9/chartex" xmlns:cx4="http://schemas.microsoft.com/office/drawing/2016/5/10/chartex" xmlns:cx5="http://schemas.microsoft.com/office/drawing/2016/5/11/chartex" xmlns:cx6="http://schemas.microsoft.com/office/drawing/2016/5/12/chartex" xmlns:cx7="http://schemas.microsoft.com/office/drawing/2016/5/13/chartex" xmlns:cx8="http://schemas.microsoft.com/office/drawing/2016/5/14/chartex" xmlns:mc="http://schemas.openxmlformats.org/markup-compatibility/2006" xmlns:aink="http://schemas.microsoft.com/office/drawing/2016/ink" xmlns:am3d="http://schemas.microsoft.com/office/drawing/2017/model3d" xmlns:o="urn:schemas-microsoft-com:office:office" xmlns:r="http://schemas.openxmlformats.org/officeDocument/2006/relationships" xmlns:m="http://schemas.openxmlformats.org/officeDocument/2006/math" xmlns:v="urn:schemas-microsoft-com:vml" xmlns:wp14="http://schemas.microsoft.com/office/word/2010/wordprocessingDrawing" xmlns:wp="http://schemas.openxmlformats.org/drawingml/2006/wordprocessingDrawing" xmlns:w10="urn:schemas-microsoft-com:office:word" xmlns:w="http://schemas.openxmlformats.org/wordprocessingml/2006/main" xmlns:w14="http://schemas.microsoft.com/office/word/2010/wordml" xmlns:w15="http://schemas.microsoft.com/office/word/2012/wordml" xmlns:w16cex="http://schemas.microsoft.com/office/word/2018/wordml/cex" xmlns:w16cid="http://schemas.microsoft.com/office/word/2016/wordml/cid" xmlns:w16="http://schemas.microsoft.com/office/word/2018/wordml" xmlns:w16sdtdh="http://schemas.microsoft.com/office/word/2020/wordml/sdtdatahash" xmlns:w16se="http://schemas.microsoft.com/office/word/2015/wordml/symex" xmlns:wpg="http://schemas.microsoft.com/office/word/2010/wordprocessingGroup" xmlns:wpi="http://schemas.microsoft.com/office/word/2010/wordprocessingInk" xmlns:wne="http://schemas.microsoft.com/office/word/2006/wordml" xmlns:wps="http://schemas.microsoft.com/office/word/2010/wordprocessingShape" mc:Ignorable="w14 w15 w16se w16cid w16 w16cex w16sdtdh wp14">
+<w:footnotes xmlns:wpc="http://schemas.microsoft.com/office/word/2010/wordprocessingCanvas" xmlns:cx="http://schemas.microsoft.com/office/drawing/2014/chartex" xmlns:cx1="http://schemas.microsoft.com/office/drawing/2015/9/8/chartex" xmlns:cx2="http://schemas.microsoft.com/office/drawing/2015/10/21/chartex" xmlns:cx3="http://schemas.microsoft.com/office/drawing/2016/5/9/chartex" xmlns:cx4="http://schemas.microsoft.com/office/drawing/2016/5/10/chartex" xmlns:cx5="http://schemas.microsoft.com/office/drawing/2016/5/11/chartex" xmlns:cx6="http://schemas.microsoft.com/office/drawing/2016/5/12/chartex" xmlns:cx7="http://schemas.microsoft.com/office/drawing/2016/5/13/chartex" xmlns:cx8="http://schemas.microsoft.com/office/drawing/2016/5/14/chartex" xmlns:mc="http://schemas.openxmlformats.org/markup-compatibility/2006" xmlns:aink="http://schemas.microsoft.com/office/drawing/2016/ink" xmlns:am3d="http://schemas.microsoft.com/office/drawing/2017/model3d" xmlns:o="urn:schemas-microsoft-com:office:office" xmlns:oel="http://schemas.microsoft.com/office/2019/extlst" xmlns:r="http://schemas.openxmlformats.org/officeDocument/2006/relationships" xmlns:m="http://schemas.openxmlformats.org/officeDocument/2006/math" xmlns:v="urn:schemas-microsoft-com:vml" xmlns:wp14="http://schemas.microsoft.com/office/word/2010/wordprocessingDrawing" xmlns:wp="http://schemas.openxmlformats.org/drawingml/2006/wordprocessingDrawing" xmlns:w10="urn:schemas-microsoft-com:office:word" xmlns:w="http://schemas.openxmlformats.org/wordprocessingml/2006/main" xmlns:w14="http://schemas.microsoft.com/office/word/2010/wordml" xmlns:w15="http://schemas.microsoft.com/office/word/2012/wordml" xmlns:w16cex="http://schemas.microsoft.com/office/word/2018/wordml/cex" xmlns:w16cid="http://schemas.microsoft.com/office/word/2016/wordml/cid" xmlns:w16="http://schemas.microsoft.com/office/word/2018/wordml" xmlns:w16sdtdh="http://schemas.microsoft.com/office/word/2020/wordml/sdtdatahash" xmlns:w16se="http://schemas.microsoft.com/office/word/2015/wordml/symex" xmlns:wpg="http://schemas.microsoft.com/office/word/2010/wordprocessingGroup" xmlns:wpi="http://schemas.microsoft.com/office/word/2010/wordprocessingInk" xmlns:wne="http://schemas.microsoft.com/office/word/2006/wordml" xmlns:wps="http://schemas.microsoft.com/office/word/2010/wordprocessingShape" mc:Ignorable="w14 w15 w16se w16cid w16 w16cex w16sdtdh wp14">
   <w:footnote w:type="separator" w:id="-1">
     <w:p>
       <w:r>
@@ -2570,7 +2687,7 @@
 </file>
 
 <file path=word/header1.xml><?xml version="1.0" encoding="utf-8"?>
-<w:hdr xmlns:wpc="http://schemas.microsoft.com/office/word/2010/wordprocessingCanvas" xmlns:cx="http://schemas.microsoft.com/office/drawing/2014/chartex" xmlns:cx1="http://schemas.microsoft.com/office/drawing/2015/9/8/chartex" xmlns:cx2="http://schemas.microsoft.com/office/drawing/2015/10/21/chartex" xmlns:cx3="http://schemas.microsoft.com/office/drawing/2016/5/9/chartex" xmlns:cx4="http://schemas.microsoft.com/office/drawing/2016/5/10/chartex" xmlns:cx5="http://schemas.microsoft.com/office/drawing/2016/5/11/chartex" xmlns:cx6="http://schemas.microsoft.com/office/drawing/2016/5/12/chartex" xmlns:cx7="http://schemas.microsoft.com/office/drawing/2016/5/13/chartex" xmlns:cx8="http://schemas.microsoft.com/office/drawing/2016/5/14/chartex" xmlns:mc="http://schemas.openxmlformats.org/markup-compatibility/2006" xmlns:aink="http://schemas.microsoft.com/office/drawing/2016/ink" xmlns:am3d="http://schemas.microsoft.com/office/drawing/2017/model3d" xmlns:o="urn:schemas-microsoft-com:office:office" xmlns:r="http://schemas.openxmlformats.org/officeDocument/2006/relationships" xmlns:m="http://schemas.openxmlformats.org/officeDocument/2006/math" xmlns:v="urn:schemas-microsoft-com:vml" xmlns:wp14="http://schemas.microsoft.com/office/word/2010/wordprocessingDrawing" xmlns:wp="http://schemas.openxmlformats.org/drawingml/2006/wordprocessingDrawing" xmlns:w10="urn:schemas-microsoft-com:office:word" xmlns:w="http://schemas.openxmlformats.org/wordprocessingml/2006/main" xmlns:w14="http://schemas.microsoft.com/office/word/2010/wordml" xmlns:w15="http://schemas.microsoft.com/office/word/2012/wordml" xmlns:w16cex="http://schemas.microsoft.com/office/word/2018/wordml/cex" xmlns:w16cid="http://schemas.microsoft.com/office/word/2016/wordml/cid" xmlns:w16="http://schemas.microsoft.com/office/word/2018/wordml" xmlns:w16sdtdh="http://schemas.microsoft.com/office/word/2020/wordml/sdtdatahash" xmlns:w16se="http://schemas.microsoft.com/office/word/2015/wordml/symex" xmlns:wpg="http://schemas.microsoft.com/office/word/2010/wordprocessingGroup" xmlns:wpi="http://schemas.microsoft.com/office/word/2010/wordprocessingInk" xmlns:wne="http://schemas.microsoft.com/office/word/2006/wordml" xmlns:wps="http://schemas.microsoft.com/office/word/2010/wordprocessingShape" mc:Ignorable="w14 w15 w16se w16cid w16 w16cex w16sdtdh wp14">
+<w:hdr xmlns:wpc="http://schemas.microsoft.com/office/word/2010/wordprocessingCanvas" xmlns:cx="http://schemas.microsoft.com/office/drawing/2014/chartex" xmlns:cx1="http://schemas.microsoft.com/office/drawing/2015/9/8/chartex" xmlns:cx2="http://schemas.microsoft.com/office/drawing/2015/10/21/chartex" xmlns:cx3="http://schemas.microsoft.com/office/drawing/2016/5/9/chartex" xmlns:cx4="http://schemas.microsoft.com/office/drawing/2016/5/10/chartex" xmlns:cx5="http://schemas.microsoft.com/office/drawing/2016/5/11/chartex" xmlns:cx6="http://schemas.microsoft.com/office/drawing/2016/5/12/chartex" xmlns:cx7="http://schemas.microsoft.com/office/drawing/2016/5/13/chartex" xmlns:cx8="http://schemas.microsoft.com/office/drawing/2016/5/14/chartex" xmlns:mc="http://schemas.openxmlformats.org/markup-compatibility/2006" xmlns:aink="http://schemas.microsoft.com/office/drawing/2016/ink" xmlns:am3d="http://schemas.microsoft.com/office/drawing/2017/model3d" xmlns:o="urn:schemas-microsoft-com:office:office" xmlns:oel="http://schemas.microsoft.com/office/2019/extlst" xmlns:r="http://schemas.openxmlformats.org/officeDocument/2006/relationships" xmlns:m="http://schemas.openxmlformats.org/officeDocument/2006/math" xmlns:v="urn:schemas-microsoft-com:vml" xmlns:wp14="http://schemas.microsoft.com/office/word/2010/wordprocessingDrawing" xmlns:wp="http://schemas.openxmlformats.org/drawingml/2006/wordprocessingDrawing" xmlns:w10="urn:schemas-microsoft-com:office:word" xmlns:w="http://schemas.openxmlformats.org/wordprocessingml/2006/main" xmlns:w14="http://schemas.microsoft.com/office/word/2010/wordml" xmlns:w15="http://schemas.microsoft.com/office/word/2012/wordml" xmlns:w16cex="http://schemas.microsoft.com/office/word/2018/wordml/cex" xmlns:w16cid="http://schemas.microsoft.com/office/word/2016/wordml/cid" xmlns:w16="http://schemas.microsoft.com/office/word/2018/wordml" xmlns:w16sdtdh="http://schemas.microsoft.com/office/word/2020/wordml/sdtdatahash" xmlns:w16se="http://schemas.microsoft.com/office/word/2015/wordml/symex" xmlns:wpg="http://schemas.microsoft.com/office/word/2010/wordprocessingGroup" xmlns:wpi="http://schemas.microsoft.com/office/word/2010/wordprocessingInk" xmlns:wne="http://schemas.microsoft.com/office/word/2006/wordml" xmlns:wps="http://schemas.microsoft.com/office/word/2010/wordprocessingShape" mc:Ignorable="w14 w15 w16se w16cid w16 w16cex w16sdtdh wp14">
   <w:p>
     <w:pPr>
       <w:pStyle w:val="HeaderFooter"/>
@@ -2583,7 +2700,7 @@
 </file>
 
 <file path=word/header2.xml><?xml version="1.0" encoding="utf-8"?>
-<w:hdr xmlns:wpc="http://schemas.microsoft.com/office/word/2010/wordprocessingCanvas" xmlns:cx="http://schemas.microsoft.com/office/drawing/2014/chartex" xmlns:cx1="http://schemas.microsoft.com/office/drawing/2015/9/8/chartex" xmlns:cx2="http://schemas.microsoft.com/office/drawing/2015/10/21/chartex" xmlns:cx3="http://schemas.microsoft.com/office/drawing/2016/5/9/chartex" xmlns:cx4="http://schemas.microsoft.com/office/drawing/2016/5/10/chartex" xmlns:cx5="http://schemas.microsoft.com/office/drawing/2016/5/11/chartex" xmlns:cx6="http://schemas.microsoft.com/office/drawing/2016/5/12/chartex" xmlns:cx7="http://schemas.microsoft.com/office/drawing/2016/5/13/chartex" xmlns:cx8="http://schemas.microsoft.com/office/drawing/2016/5/14/chartex" xmlns:mc="http://schemas.openxmlformats.org/markup-compatibility/2006" xmlns:aink="http://schemas.microsoft.com/office/drawing/2016/ink" xmlns:am3d="http://schemas.microsoft.com/office/drawing/2017/model3d" xmlns:o="urn:schemas-microsoft-com:office:office" xmlns:r="http://schemas.openxmlformats.org/officeDocument/2006/relationships" xmlns:m="http://schemas.openxmlformats.org/officeDocument/2006/math" xmlns:v="urn:schemas-microsoft-com:vml" xmlns:wp14="http://schemas.microsoft.com/office/word/2010/wordprocessingDrawing" xmlns:wp="http://schemas.openxmlformats.org/drawingml/2006/wordprocessingDrawing" xmlns:w10="urn:schemas-microsoft-com:office:word" xmlns:w="http://schemas.openxmlformats.org/wordprocessingml/2006/main" xmlns:w14="http://schemas.microsoft.com/office/word/2010/wordml" xmlns:w15="http://schemas.microsoft.com/office/word/2012/wordml" xmlns:w16cex="http://schemas.microsoft.com/office/word/2018/wordml/cex" xmlns:w16cid="http://schemas.microsoft.com/office/word/2016/wordml/cid" xmlns:w16="http://schemas.microsoft.com/office/word/2018/wordml" xmlns:w16sdtdh="http://schemas.microsoft.com/office/word/2020/wordml/sdtdatahash" xmlns:w16se="http://schemas.microsoft.com/office/word/2015/wordml/symex" xmlns:wpg="http://schemas.microsoft.com/office/word/2010/wordprocessingGroup" xmlns:wpi="http://schemas.microsoft.com/office/word/2010/wordprocessingInk" xmlns:wne="http://schemas.microsoft.com/office/word/2006/wordml" xmlns:wps="http://schemas.microsoft.com/office/word/2010/wordprocessingShape" mc:Ignorable="w14 w15 w16se w16cid w16 w16cex w16sdtdh wp14">
+<w:hdr xmlns:wpc="http://schemas.microsoft.com/office/word/2010/wordprocessingCanvas" xmlns:cx="http://schemas.microsoft.com/office/drawing/2014/chartex" xmlns:cx1="http://schemas.microsoft.com/office/drawing/2015/9/8/chartex" xmlns:cx2="http://schemas.microsoft.com/office/drawing/2015/10/21/chartex" xmlns:cx3="http://schemas.microsoft.com/office/drawing/2016/5/9/chartex" xmlns:cx4="http://schemas.microsoft.com/office/drawing/2016/5/10/chartex" xmlns:cx5="http://schemas.microsoft.com/office/drawing/2016/5/11/chartex" xmlns:cx6="http://schemas.microsoft.com/office/drawing/2016/5/12/chartex" xmlns:cx7="http://schemas.microsoft.com/office/drawing/2016/5/13/chartex" xmlns:cx8="http://schemas.microsoft.com/office/drawing/2016/5/14/chartex" xmlns:mc="http://schemas.openxmlformats.org/markup-compatibility/2006" xmlns:aink="http://schemas.microsoft.com/office/drawing/2016/ink" xmlns:am3d="http://schemas.microsoft.com/office/drawing/2017/model3d" xmlns:o="urn:schemas-microsoft-com:office:office" xmlns:oel="http://schemas.microsoft.com/office/2019/extlst" xmlns:r="http://schemas.openxmlformats.org/officeDocument/2006/relationships" xmlns:m="http://schemas.openxmlformats.org/officeDocument/2006/math" xmlns:v="urn:schemas-microsoft-com:vml" xmlns:wp14="http://schemas.microsoft.com/office/word/2010/wordprocessingDrawing" xmlns:wp="http://schemas.openxmlformats.org/drawingml/2006/wordprocessingDrawing" xmlns:w10="urn:schemas-microsoft-com:office:word" xmlns:w="http://schemas.openxmlformats.org/wordprocessingml/2006/main" xmlns:w14="http://schemas.microsoft.com/office/word/2010/wordml" xmlns:w15="http://schemas.microsoft.com/office/word/2012/wordml" xmlns:w16cex="http://schemas.microsoft.com/office/word/2018/wordml/cex" xmlns:w16cid="http://schemas.microsoft.com/office/word/2016/wordml/cid" xmlns:w16="http://schemas.microsoft.com/office/word/2018/wordml" xmlns:w16sdtdh="http://schemas.microsoft.com/office/word/2020/wordml/sdtdatahash" xmlns:w16se="http://schemas.microsoft.com/office/word/2015/wordml/symex" xmlns:wpg="http://schemas.microsoft.com/office/word/2010/wordprocessingGroup" xmlns:wpi="http://schemas.microsoft.com/office/word/2010/wordprocessingInk" xmlns:wne="http://schemas.microsoft.com/office/word/2006/wordml" xmlns:wps="http://schemas.microsoft.com/office/word/2010/wordprocessingShape" mc:Ignorable="w14 w15 w16se w16cid w16 w16cex w16sdtdh wp14">
   <w:p>
     <w:pPr>
       <w:pStyle w:val="HeaderFooter"/>
@@ -2596,7 +2713,7 @@
 </file>
 
 <file path=word/header3.xml><?xml version="1.0" encoding="utf-8"?>
-<w:hdr xmlns:wpc="http://schemas.microsoft.com/office/word/2010/wordprocessingCanvas" xmlns:cx="http://schemas.microsoft.com/office/drawing/2014/chartex" xmlns:cx1="http://schemas.microsoft.com/office/drawing/2015/9/8/chartex" xmlns:cx2="http://schemas.microsoft.com/office/drawing/2015/10/21/chartex" xmlns:cx3="http://schemas.microsoft.com/office/drawing/2016/5/9/chartex" xmlns:cx4="http://schemas.microsoft.com/office/drawing/2016/5/10/chartex" xmlns:cx5="http://schemas.microsoft.com/office/drawing/2016/5/11/chartex" xmlns:cx6="http://schemas.microsoft.com/office/drawing/2016/5/12/chartex" xmlns:cx7="http://schemas.microsoft.com/office/drawing/2016/5/13/chartex" xmlns:cx8="http://schemas.microsoft.com/office/drawing/2016/5/14/chartex" xmlns:mc="http://schemas.openxmlformats.org/markup-compatibility/2006" xmlns:aink="http://schemas.microsoft.com/office/drawing/2016/ink" xmlns:am3d="http://schemas.microsoft.com/office/drawing/2017/model3d" xmlns:o="urn:schemas-microsoft-com:office:office" xmlns:r="http://schemas.openxmlformats.org/officeDocument/2006/relationships" xmlns:m="http://schemas.openxmlformats.org/officeDocument/2006/math" xmlns:v="urn:schemas-microsoft-com:vml" xmlns:wp14="http://schemas.microsoft.com/office/word/2010/wordprocessingDrawing" xmlns:wp="http://schemas.openxmlformats.org/drawingml/2006/wordprocessingDrawing" xmlns:w10="urn:schemas-microsoft-com:office:word" xmlns:w="http://schemas.openxmlformats.org/wordprocessingml/2006/main" xmlns:w14="http://schemas.microsoft.com/office/word/2010/wordml" xmlns:w15="http://schemas.microsoft.com/office/word/2012/wordml" xmlns:w16cex="http://schemas.microsoft.com/office/word/2018/wordml/cex" xmlns:w16cid="http://schemas.microsoft.com/office/word/2016/wordml/cid" xmlns:w16="http://schemas.microsoft.com/office/word/2018/wordml" xmlns:w16sdtdh="http://schemas.microsoft.com/office/word/2020/wordml/sdtdatahash" xmlns:w16se="http://schemas.microsoft.com/office/word/2015/wordml/symex" xmlns:wpg="http://schemas.microsoft.com/office/word/2010/wordprocessingGroup" xmlns:wpi="http://schemas.microsoft.com/office/word/2010/wordprocessingInk" xmlns:wne="http://schemas.microsoft.com/office/word/2006/wordml" xmlns:wps="http://schemas.microsoft.com/office/word/2010/wordprocessingShape" mc:Ignorable="w14 w15 w16se w16cid w16 w16cex w16sdtdh wp14">
+<w:hdr xmlns:wpc="http://schemas.microsoft.com/office/word/2010/wordprocessingCanvas" xmlns:cx="http://schemas.microsoft.com/office/drawing/2014/chartex" xmlns:cx1="http://schemas.microsoft.com/office/drawing/2015/9/8/chartex" xmlns:cx2="http://schemas.microsoft.com/office/drawing/2015/10/21/chartex" xmlns:cx3="http://schemas.microsoft.com/office/drawing/2016/5/9/chartex" xmlns:cx4="http://schemas.microsoft.com/office/drawing/2016/5/10/chartex" xmlns:cx5="http://schemas.microsoft.com/office/drawing/2016/5/11/chartex" xmlns:cx6="http://schemas.microsoft.com/office/drawing/2016/5/12/chartex" xmlns:cx7="http://schemas.microsoft.com/office/drawing/2016/5/13/chartex" xmlns:cx8="http://schemas.microsoft.com/office/drawing/2016/5/14/chartex" xmlns:mc="http://schemas.openxmlformats.org/markup-compatibility/2006" xmlns:aink="http://schemas.microsoft.com/office/drawing/2016/ink" xmlns:am3d="http://schemas.microsoft.com/office/drawing/2017/model3d" xmlns:o="urn:schemas-microsoft-com:office:office" xmlns:oel="http://schemas.microsoft.com/office/2019/extlst" xmlns:r="http://schemas.openxmlformats.org/officeDocument/2006/relationships" xmlns:m="http://schemas.openxmlformats.org/officeDocument/2006/math" xmlns:v="urn:schemas-microsoft-com:vml" xmlns:wp14="http://schemas.microsoft.com/office/word/2010/wordprocessingDrawing" xmlns:wp="http://schemas.openxmlformats.org/drawingml/2006/wordprocessingDrawing" xmlns:w10="urn:schemas-microsoft-com:office:word" xmlns:w="http://schemas.openxmlformats.org/wordprocessingml/2006/main" xmlns:w14="http://schemas.microsoft.com/office/word/2010/wordml" xmlns:w15="http://schemas.microsoft.com/office/word/2012/wordml" xmlns:w16cex="http://schemas.microsoft.com/office/word/2018/wordml/cex" xmlns:w16cid="http://schemas.microsoft.com/office/word/2016/wordml/cid" xmlns:w16="http://schemas.microsoft.com/office/word/2018/wordml" xmlns:w16sdtdh="http://schemas.microsoft.com/office/word/2020/wordml/sdtdatahash" xmlns:w16se="http://schemas.microsoft.com/office/word/2015/wordml/symex" xmlns:wpg="http://schemas.microsoft.com/office/word/2010/wordprocessingGroup" xmlns:wpi="http://schemas.microsoft.com/office/word/2010/wordprocessingInk" xmlns:wne="http://schemas.microsoft.com/office/word/2006/wordml" xmlns:wps="http://schemas.microsoft.com/office/word/2010/wordprocessingShape" mc:Ignorable="w14 w15 w16se w16cid w16 w16cex w16sdtdh wp14">
   <w:p>
     <w:pPr>
       <w:pStyle w:val="HeaderFooter"/>
@@ -2609,7 +2726,7 @@
 </file>
 
 <file path=word/header4.xml><?xml version="1.0" encoding="utf-8"?>
-<w:hdr xmlns:wpc="http://schemas.microsoft.com/office/word/2010/wordprocessingCanvas" xmlns:cx="http://schemas.microsoft.com/office/drawing/2014/chartex" xmlns:cx1="http://schemas.microsoft.com/office/drawing/2015/9/8/chartex" xmlns:cx2="http://schemas.microsoft.com/office/drawing/2015/10/21/chartex" xmlns:cx3="http://schemas.microsoft.com/office/drawing/2016/5/9/chartex" xmlns:cx4="http://schemas.microsoft.com/office/drawing/2016/5/10/chartex" xmlns:cx5="http://schemas.microsoft.com/office/drawing/2016/5/11/chartex" xmlns:cx6="http://schemas.microsoft.com/office/drawing/2016/5/12/chartex" xmlns:cx7="http://schemas.microsoft.com/office/drawing/2016/5/13/chartex" xmlns:cx8="http://schemas.microsoft.com/office/drawing/2016/5/14/chartex" xmlns:mc="http://schemas.openxmlformats.org/markup-compatibility/2006" xmlns:aink="http://schemas.microsoft.com/office/drawing/2016/ink" xmlns:am3d="http://schemas.microsoft.com/office/drawing/2017/model3d" xmlns:o="urn:schemas-microsoft-com:office:office" xmlns:r="http://schemas.openxmlformats.org/officeDocument/2006/relationships" xmlns:m="http://schemas.openxmlformats.org/officeDocument/2006/math" xmlns:v="urn:schemas-microsoft-com:vml" xmlns:wp14="http://schemas.microsoft.com/office/word/2010/wordprocessingDrawing" xmlns:wp="http://schemas.openxmlformats.org/drawingml/2006/wordprocessingDrawing" xmlns:w10="urn:schemas-microsoft-com:office:word" xmlns:w="http://schemas.openxmlformats.org/wordprocessingml/2006/main" xmlns:w14="http://schemas.microsoft.com/office/word/2010/wordml" xmlns:w15="http://schemas.microsoft.com/office/word/2012/wordml" xmlns:w16cex="http://schemas.microsoft.com/office/word/2018/wordml/cex" xmlns:w16cid="http://schemas.microsoft.com/office/word/2016/wordml/cid" xmlns:w16="http://schemas.microsoft.com/office/word/2018/wordml" xmlns:w16sdtdh="http://schemas.microsoft.com/office/word/2020/wordml/sdtdatahash" xmlns:w16se="http://schemas.microsoft.com/office/word/2015/wordml/symex" xmlns:wpg="http://schemas.microsoft.com/office/word/2010/wordprocessingGroup" xmlns:wpi="http://schemas.microsoft.com/office/word/2010/wordprocessingInk" xmlns:wne="http://schemas.microsoft.com/office/word/2006/wordml" xmlns:wps="http://schemas.microsoft.com/office/word/2010/wordprocessingShape" mc:Ignorable="w14 w15 w16se w16cid w16 w16cex w16sdtdh wp14">
+<w:hdr xmlns:wpc="http://schemas.microsoft.com/office/word/2010/wordprocessingCanvas" xmlns:cx="http://schemas.microsoft.com/office/drawing/2014/chartex" xmlns:cx1="http://schemas.microsoft.com/office/drawing/2015/9/8/chartex" xmlns:cx2="http://schemas.microsoft.com/office/drawing/2015/10/21/chartex" xmlns:cx3="http://schemas.microsoft.com/office/drawing/2016/5/9/chartex" xmlns:cx4="http://schemas.microsoft.com/office/drawing/2016/5/10/chartex" xmlns:cx5="http://schemas.microsoft.com/office/drawing/2016/5/11/chartex" xmlns:cx6="http://schemas.microsoft.com/office/drawing/2016/5/12/chartex" xmlns:cx7="http://schemas.microsoft.com/office/drawing/2016/5/13/chartex" xmlns:cx8="http://schemas.microsoft.com/office/drawing/2016/5/14/chartex" xmlns:mc="http://schemas.openxmlformats.org/markup-compatibility/2006" xmlns:aink="http://schemas.microsoft.com/office/drawing/2016/ink" xmlns:am3d="http://schemas.microsoft.com/office/drawing/2017/model3d" xmlns:o="urn:schemas-microsoft-com:office:office" xmlns:oel="http://schemas.microsoft.com/office/2019/extlst" xmlns:r="http://schemas.openxmlformats.org/officeDocument/2006/relationships" xmlns:m="http://schemas.openxmlformats.org/officeDocument/2006/math" xmlns:v="urn:schemas-microsoft-com:vml" xmlns:wp14="http://schemas.microsoft.com/office/word/2010/wordprocessingDrawing" xmlns:wp="http://schemas.openxmlformats.org/drawingml/2006/wordprocessingDrawing" xmlns:w10="urn:schemas-microsoft-com:office:word" xmlns:w="http://schemas.openxmlformats.org/wordprocessingml/2006/main" xmlns:w14="http://schemas.microsoft.com/office/word/2010/wordml" xmlns:w15="http://schemas.microsoft.com/office/word/2012/wordml" xmlns:w16cex="http://schemas.microsoft.com/office/word/2018/wordml/cex" xmlns:w16cid="http://schemas.microsoft.com/office/word/2016/wordml/cid" xmlns:w16="http://schemas.microsoft.com/office/word/2018/wordml" xmlns:w16sdtdh="http://schemas.microsoft.com/office/word/2020/wordml/sdtdatahash" xmlns:w16se="http://schemas.microsoft.com/office/word/2015/wordml/symex" xmlns:wpg="http://schemas.microsoft.com/office/word/2010/wordprocessingGroup" xmlns:wpi="http://schemas.microsoft.com/office/word/2010/wordprocessingInk" xmlns:wne="http://schemas.microsoft.com/office/word/2006/wordml" xmlns:wps="http://schemas.microsoft.com/office/word/2010/wordprocessingShape" mc:Ignorable="w14 w15 w16se w16cid w16 w16cex w16sdtdh wp14">
   <w:p>
     <w:pPr>
       <w:pStyle w:val="HeaderFooter"/>
@@ -2622,7 +2739,7 @@
 </file>
 
 <file path=word/header5.xml><?xml version="1.0" encoding="utf-8"?>
-<w:hdr xmlns:wpc="http://schemas.microsoft.com/office/word/2010/wordprocessingCanvas" xmlns:cx="http://schemas.microsoft.com/office/drawing/2014/chartex" xmlns:cx1="http://schemas.microsoft.com/office/drawing/2015/9/8/chartex" xmlns:cx2="http://schemas.microsoft.com/office/drawing/2015/10/21/chartex" xmlns:cx3="http://schemas.microsoft.com/office/drawing/2016/5/9/chartex" xmlns:cx4="http://schemas.microsoft.com/office/drawing/2016/5/10/chartex" xmlns:cx5="http://schemas.microsoft.com/office/drawing/2016/5/11/chartex" xmlns:cx6="http://schemas.microsoft.com/office/drawing/2016/5/12/chartex" xmlns:cx7="http://schemas.microsoft.com/office/drawing/2016/5/13/chartex" xmlns:cx8="http://schemas.microsoft.com/office/drawing/2016/5/14/chartex" xmlns:mc="http://schemas.openxmlformats.org/markup-compatibility/2006" xmlns:aink="http://schemas.microsoft.com/office/drawing/2016/ink" xmlns:am3d="http://schemas.microsoft.com/office/drawing/2017/model3d" xmlns:o="urn:schemas-microsoft-com:office:office" xmlns:r="http://schemas.openxmlformats.org/officeDocument/2006/relationships" xmlns:m="http://schemas.openxmlformats.org/officeDocument/2006/math" xmlns:v="urn:schemas-microsoft-com:vml" xmlns:wp14="http://schemas.microsoft.com/office/word/2010/wordprocessingDrawing" xmlns:wp="http://schemas.openxmlformats.org/drawingml/2006/wordprocessingDrawing" xmlns:w10="urn:schemas-microsoft-com:office:word" xmlns:w="http://schemas.openxmlformats.org/wordprocessingml/2006/main" xmlns:w14="http://schemas.microsoft.com/office/word/2010/wordml" xmlns:w15="http://schemas.microsoft.com/office/word/2012/wordml" xmlns:w16cex="http://schemas.microsoft.com/office/word/2018/wordml/cex" xmlns:w16cid="http://schemas.microsoft.com/office/word/2016/wordml/cid" xmlns:w16="http://schemas.microsoft.com/office/word/2018/wordml" xmlns:w16sdtdh="http://schemas.microsoft.com/office/word/2020/wordml/sdtdatahash" xmlns:w16se="http://schemas.microsoft.com/office/word/2015/wordml/symex" xmlns:wpg="http://schemas.microsoft.com/office/word/2010/wordprocessingGroup" xmlns:wpi="http://schemas.microsoft.com/office/word/2010/wordprocessingInk" xmlns:wne="http://schemas.microsoft.com/office/word/2006/wordml" xmlns:wps="http://schemas.microsoft.com/office/word/2010/wordprocessingShape" mc:Ignorable="w14 w15 w16se w16cid w16 w16cex w16sdtdh wp14">
+<w:hdr xmlns:wpc="http://schemas.microsoft.com/office/word/2010/wordprocessingCanvas" xmlns:cx="http://schemas.microsoft.com/office/drawing/2014/chartex" xmlns:cx1="http://schemas.microsoft.com/office/drawing/2015/9/8/chartex" xmlns:cx2="http://schemas.microsoft.com/office/drawing/2015/10/21/chartex" xmlns:cx3="http://schemas.microsoft.com/office/drawing/2016/5/9/chartex" xmlns:cx4="http://schemas.microsoft.com/office/drawing/2016/5/10/chartex" xmlns:cx5="http://schemas.microsoft.com/office/drawing/2016/5/11/chartex" xmlns:cx6="http://schemas.microsoft.com/office/drawing/2016/5/12/chartex" xmlns:cx7="http://schemas.microsoft.com/office/drawing/2016/5/13/chartex" xmlns:cx8="http://schemas.microsoft.com/office/drawing/2016/5/14/chartex" xmlns:mc="http://schemas.openxmlformats.org/markup-compatibility/2006" xmlns:aink="http://schemas.microsoft.com/office/drawing/2016/ink" xmlns:am3d="http://schemas.microsoft.com/office/drawing/2017/model3d" xmlns:o="urn:schemas-microsoft-com:office:office" xmlns:oel="http://schemas.microsoft.com/office/2019/extlst" xmlns:r="http://schemas.openxmlformats.org/officeDocument/2006/relationships" xmlns:m="http://schemas.openxmlformats.org/officeDocument/2006/math" xmlns:v="urn:schemas-microsoft-com:vml" xmlns:wp14="http://schemas.microsoft.com/office/word/2010/wordprocessingDrawing" xmlns:wp="http://schemas.openxmlformats.org/drawingml/2006/wordprocessingDrawing" xmlns:w10="urn:schemas-microsoft-com:office:word" xmlns:w="http://schemas.openxmlformats.org/wordprocessingml/2006/main" xmlns:w14="http://schemas.microsoft.com/office/word/2010/wordml" xmlns:w15="http://schemas.microsoft.com/office/word/2012/wordml" xmlns:w16cex="http://schemas.microsoft.com/office/word/2018/wordml/cex" xmlns:w16cid="http://schemas.microsoft.com/office/word/2016/wordml/cid" xmlns:w16="http://schemas.microsoft.com/office/word/2018/wordml" xmlns:w16sdtdh="http://schemas.microsoft.com/office/word/2020/wordml/sdtdatahash" xmlns:w16se="http://schemas.microsoft.com/office/word/2015/wordml/symex" xmlns:wpg="http://schemas.microsoft.com/office/word/2010/wordprocessingGroup" xmlns:wpi="http://schemas.microsoft.com/office/word/2010/wordprocessingInk" xmlns:wne="http://schemas.microsoft.com/office/word/2006/wordml" xmlns:wps="http://schemas.microsoft.com/office/word/2010/wordprocessingShape" mc:Ignorable="w14 w15 w16se w16cid w16 w16cex w16sdtdh wp14">
   <w:p>
     <w:pPr>
       <w:pStyle w:val="HeaderFooter"/>
@@ -2635,7 +2752,7 @@
 </file>
 
 <file path=word/numbering.xml><?xml version="1.0" encoding="utf-8"?>
-<w:numbering xmlns:wpc="http://schemas.microsoft.com/office/word/2010/wordprocessingCanvas" xmlns:cx="http://schemas.microsoft.com/office/drawing/2014/chartex" xmlns:cx1="http://schemas.microsoft.com/office/drawing/2015/9/8/chartex" xmlns:cx2="http://schemas.microsoft.com/office/drawing/2015/10/21/chartex" xmlns:cx3="http://schemas.microsoft.com/office/drawing/2016/5/9/chartex" xmlns:cx4="http://schemas.microsoft.com/office/drawing/2016/5/10/chartex" xmlns:cx5="http://schemas.microsoft.com/office/drawing/2016/5/11/chartex" xmlns:cx6="http://schemas.microsoft.com/office/drawing/2016/5/12/chartex" xmlns:cx7="http://schemas.microsoft.com/office/drawing/2016/5/13/chartex" xmlns:cx8="http://schemas.microsoft.com/office/drawing/2016/5/14/chartex" xmlns:mc="http://schemas.openxmlformats.org/markup-compatibility/2006" xmlns:aink="http://schemas.microsoft.com/office/drawing/2016/ink" xmlns:am3d="http://schemas.microsoft.com/office/drawing/2017/model3d" xmlns:o="urn:schemas-microsoft-com:office:office" xmlns:r="http://schemas.openxmlformats.org/officeDocument/2006/relationships" xmlns:m="http://schemas.openxmlformats.org/officeDocument/2006/math" xmlns:v="urn:schemas-microsoft-com:vml" xmlns:wp14="http://schemas.microsoft.com/office/word/2010/wordprocessingDrawing" xmlns:wp="http://schemas.openxmlformats.org/drawingml/2006/wordprocessingDrawing" xmlns:w10="urn:schemas-microsoft-com:office:word" xmlns:w="http://schemas.openxmlformats.org/wordprocessingml/2006/main" xmlns:w14="http://schemas.microsoft.com/office/word/2010/wordml" xmlns:w15="http://schemas.microsoft.com/office/word/2012/wordml" xmlns:w16cex="http://schemas.microsoft.com/office/word/2018/wordml/cex" xmlns:w16cid="http://schemas.microsoft.com/office/word/2016/wordml/cid" xmlns:w16="http://schemas.microsoft.com/office/word/2018/wordml" xmlns:w16sdtdh="http://schemas.microsoft.com/office/word/2020/wordml/sdtdatahash" xmlns:w16se="http://schemas.microsoft.com/office/word/2015/wordml/symex" xmlns:wpg="http://schemas.microsoft.com/office/word/2010/wordprocessingGroup" xmlns:wpi="http://schemas.microsoft.com/office/word/2010/wordprocessingInk" xmlns:wne="http://schemas.microsoft.com/office/word/2006/wordml" xmlns:wps="http://schemas.microsoft.com/office/word/2010/wordprocessingShape" mc:Ignorable="w14 w15 w16se w16cid w16 w16cex w16sdtdh wp14">
+<w:numbering xmlns:wpc="http://schemas.microsoft.com/office/word/2010/wordprocessingCanvas" xmlns:cx="http://schemas.microsoft.com/office/drawing/2014/chartex" xmlns:cx1="http://schemas.microsoft.com/office/drawing/2015/9/8/chartex" xmlns:cx2="http://schemas.microsoft.com/office/drawing/2015/10/21/chartex" xmlns:cx3="http://schemas.microsoft.com/office/drawing/2016/5/9/chartex" xmlns:cx4="http://schemas.microsoft.com/office/drawing/2016/5/10/chartex" xmlns:cx5="http://schemas.microsoft.com/office/drawing/2016/5/11/chartex" xmlns:cx6="http://schemas.microsoft.com/office/drawing/2016/5/12/chartex" xmlns:cx7="http://schemas.microsoft.com/office/drawing/2016/5/13/chartex" xmlns:cx8="http://schemas.microsoft.com/office/drawing/2016/5/14/chartex" xmlns:mc="http://schemas.openxmlformats.org/markup-compatibility/2006" xmlns:aink="http://schemas.microsoft.com/office/drawing/2016/ink" xmlns:am3d="http://schemas.microsoft.com/office/drawing/2017/model3d" xmlns:o="urn:schemas-microsoft-com:office:office" xmlns:oel="http://schemas.microsoft.com/office/2019/extlst" xmlns:r="http://schemas.openxmlformats.org/officeDocument/2006/relationships" xmlns:m="http://schemas.openxmlformats.org/officeDocument/2006/math" xmlns:v="urn:schemas-microsoft-com:vml" xmlns:wp14="http://schemas.microsoft.com/office/word/2010/wordprocessingDrawing" xmlns:wp="http://schemas.openxmlformats.org/drawingml/2006/wordprocessingDrawing" xmlns:w10="urn:schemas-microsoft-com:office:word" xmlns:w="http://schemas.openxmlformats.org/wordprocessingml/2006/main" xmlns:w14="http://schemas.microsoft.com/office/word/2010/wordml" xmlns:w15="http://schemas.microsoft.com/office/word/2012/wordml" xmlns:w16cex="http://schemas.microsoft.com/office/word/2018/wordml/cex" xmlns:w16cid="http://schemas.microsoft.com/office/word/2016/wordml/cid" xmlns:w16="http://schemas.microsoft.com/office/word/2018/wordml" xmlns:w16sdtdh="http://schemas.microsoft.com/office/word/2020/wordml/sdtdatahash" xmlns:w16se="http://schemas.microsoft.com/office/word/2015/wordml/symex" xmlns:wpg="http://schemas.microsoft.com/office/word/2010/wordprocessingGroup" xmlns:wpi="http://schemas.microsoft.com/office/word/2010/wordprocessingInk" xmlns:wne="http://schemas.microsoft.com/office/word/2006/wordml" xmlns:wps="http://schemas.microsoft.com/office/word/2010/wordprocessingShape" mc:Ignorable="w14 w15 w16se w16cid w16 w16cex w16sdtdh wp14">
   <w:abstractNum w:abstractNumId="0" w15:restartNumberingAfterBreak="0">
     <w:nsid w:val="003B7BE8"/>
     <w:multiLevelType w:val="multilevel"/>
@@ -3387,14 +3504,271 @@
       </w:rPr>
     </w:lvl>
   </w:abstractNum>
-  <w:num w:numId="1">
+  <w:abstractNum w:abstractNumId="4" w15:restartNumberingAfterBreak="0">
+    <w:nsid w:val="3EEA52FC"/>
+    <w:multiLevelType w:val="hybridMultilevel"/>
+    <w:tmpl w:val="AF4A32F6"/>
+    <w:lvl w:ilvl="0" w:tplc="0409000F">
+      <w:start w:val="1"/>
+      <w:numFmt w:val="decimal"/>
+      <w:lvlText w:val="%1."/>
+      <w:lvlJc w:val="left"/>
+      <w:pPr>
+        <w:ind w:left="2880" w:hanging="360"/>
+      </w:pPr>
+    </w:lvl>
+    <w:lvl w:ilvl="1" w:tplc="04090019" w:tentative="1">
+      <w:start w:val="1"/>
+      <w:numFmt w:val="lowerLetter"/>
+      <w:lvlText w:val="%2."/>
+      <w:lvlJc w:val="left"/>
+      <w:pPr>
+        <w:ind w:left="3600" w:hanging="360"/>
+      </w:pPr>
+    </w:lvl>
+    <w:lvl w:ilvl="2" w:tplc="0409001B" w:tentative="1">
+      <w:start w:val="1"/>
+      <w:numFmt w:val="lowerRoman"/>
+      <w:lvlText w:val="%3."/>
+      <w:lvlJc w:val="right"/>
+      <w:pPr>
+        <w:ind w:left="4320" w:hanging="180"/>
+      </w:pPr>
+    </w:lvl>
+    <w:lvl w:ilvl="3" w:tplc="0409000F" w:tentative="1">
+      <w:start w:val="1"/>
+      <w:numFmt w:val="decimal"/>
+      <w:lvlText w:val="%4."/>
+      <w:lvlJc w:val="left"/>
+      <w:pPr>
+        <w:ind w:left="5040" w:hanging="360"/>
+      </w:pPr>
+    </w:lvl>
+    <w:lvl w:ilvl="4" w:tplc="04090019" w:tentative="1">
+      <w:start w:val="1"/>
+      <w:numFmt w:val="lowerLetter"/>
+      <w:lvlText w:val="%5."/>
+      <w:lvlJc w:val="left"/>
+      <w:pPr>
+        <w:ind w:left="5760" w:hanging="360"/>
+      </w:pPr>
+    </w:lvl>
+    <w:lvl w:ilvl="5" w:tplc="0409001B" w:tentative="1">
+      <w:start w:val="1"/>
+      <w:numFmt w:val="lowerRoman"/>
+      <w:lvlText w:val="%6."/>
+      <w:lvlJc w:val="right"/>
+      <w:pPr>
+        <w:ind w:left="6480" w:hanging="180"/>
+      </w:pPr>
+    </w:lvl>
+    <w:lvl w:ilvl="6" w:tplc="0409000F" w:tentative="1">
+      <w:start w:val="1"/>
+      <w:numFmt w:val="decimal"/>
+      <w:lvlText w:val="%7."/>
+      <w:lvlJc w:val="left"/>
+      <w:pPr>
+        <w:ind w:left="7200" w:hanging="360"/>
+      </w:pPr>
+    </w:lvl>
+    <w:lvl w:ilvl="7" w:tplc="04090019" w:tentative="1">
+      <w:start w:val="1"/>
+      <w:numFmt w:val="lowerLetter"/>
+      <w:lvlText w:val="%8."/>
+      <w:lvlJc w:val="left"/>
+      <w:pPr>
+        <w:ind w:left="7920" w:hanging="360"/>
+      </w:pPr>
+    </w:lvl>
+    <w:lvl w:ilvl="8" w:tplc="0409001B" w:tentative="1">
+      <w:start w:val="1"/>
+      <w:numFmt w:val="lowerRoman"/>
+      <w:lvlText w:val="%9."/>
+      <w:lvlJc w:val="right"/>
+      <w:pPr>
+        <w:ind w:left="8640" w:hanging="180"/>
+      </w:pPr>
+    </w:lvl>
+  </w:abstractNum>
+  <w:abstractNum w:abstractNumId="5" w15:restartNumberingAfterBreak="0">
+    <w:nsid w:val="45EF2AA4"/>
+    <w:multiLevelType w:val="hybridMultilevel"/>
+    <w:tmpl w:val="1B3C49AA"/>
+    <w:lvl w:ilvl="0" w:tplc="0409000F">
+      <w:start w:val="1"/>
+      <w:numFmt w:val="decimal"/>
+      <w:lvlText w:val="%1."/>
+      <w:lvlJc w:val="left"/>
+      <w:pPr>
+        <w:ind w:left="2880" w:hanging="360"/>
+      </w:pPr>
+    </w:lvl>
+    <w:lvl w:ilvl="1" w:tplc="04090019" w:tentative="1">
+      <w:start w:val="1"/>
+      <w:numFmt w:val="lowerLetter"/>
+      <w:lvlText w:val="%2."/>
+      <w:lvlJc w:val="left"/>
+      <w:pPr>
+        <w:ind w:left="3600" w:hanging="360"/>
+      </w:pPr>
+    </w:lvl>
+    <w:lvl w:ilvl="2" w:tplc="0409001B" w:tentative="1">
+      <w:start w:val="1"/>
+      <w:numFmt w:val="lowerRoman"/>
+      <w:lvlText w:val="%3."/>
+      <w:lvlJc w:val="right"/>
+      <w:pPr>
+        <w:ind w:left="4320" w:hanging="180"/>
+      </w:pPr>
+    </w:lvl>
+    <w:lvl w:ilvl="3" w:tplc="0409000F" w:tentative="1">
+      <w:start w:val="1"/>
+      <w:numFmt w:val="decimal"/>
+      <w:lvlText w:val="%4."/>
+      <w:lvlJc w:val="left"/>
+      <w:pPr>
+        <w:ind w:left="5040" w:hanging="360"/>
+      </w:pPr>
+    </w:lvl>
+    <w:lvl w:ilvl="4" w:tplc="04090019" w:tentative="1">
+      <w:start w:val="1"/>
+      <w:numFmt w:val="lowerLetter"/>
+      <w:lvlText w:val="%5."/>
+      <w:lvlJc w:val="left"/>
+      <w:pPr>
+        <w:ind w:left="5760" w:hanging="360"/>
+      </w:pPr>
+    </w:lvl>
+    <w:lvl w:ilvl="5" w:tplc="0409001B" w:tentative="1">
+      <w:start w:val="1"/>
+      <w:numFmt w:val="lowerRoman"/>
+      <w:lvlText w:val="%6."/>
+      <w:lvlJc w:val="right"/>
+      <w:pPr>
+        <w:ind w:left="6480" w:hanging="180"/>
+      </w:pPr>
+    </w:lvl>
+    <w:lvl w:ilvl="6" w:tplc="0409000F" w:tentative="1">
+      <w:start w:val="1"/>
+      <w:numFmt w:val="decimal"/>
+      <w:lvlText w:val="%7."/>
+      <w:lvlJc w:val="left"/>
+      <w:pPr>
+        <w:ind w:left="7200" w:hanging="360"/>
+      </w:pPr>
+    </w:lvl>
+    <w:lvl w:ilvl="7" w:tplc="04090019" w:tentative="1">
+      <w:start w:val="1"/>
+      <w:numFmt w:val="lowerLetter"/>
+      <w:lvlText w:val="%8."/>
+      <w:lvlJc w:val="left"/>
+      <w:pPr>
+        <w:ind w:left="7920" w:hanging="360"/>
+      </w:pPr>
+    </w:lvl>
+    <w:lvl w:ilvl="8" w:tplc="0409001B" w:tentative="1">
+      <w:start w:val="1"/>
+      <w:numFmt w:val="lowerRoman"/>
+      <w:lvlText w:val="%9."/>
+      <w:lvlJc w:val="right"/>
+      <w:pPr>
+        <w:ind w:left="8640" w:hanging="180"/>
+      </w:pPr>
+    </w:lvl>
+  </w:abstractNum>
+  <w:abstractNum w:abstractNumId="6" w15:restartNumberingAfterBreak="0">
+    <w:nsid w:val="72E512AF"/>
+    <w:multiLevelType w:val="hybridMultilevel"/>
+    <w:tmpl w:val="C9F0A586"/>
+    <w:lvl w:ilvl="0" w:tplc="0409000F">
+      <w:start w:val="1"/>
+      <w:numFmt w:val="decimal"/>
+      <w:lvlText w:val="%1."/>
+      <w:lvlJc w:val="left"/>
+      <w:pPr>
+        <w:ind w:left="2160" w:hanging="360"/>
+      </w:pPr>
+    </w:lvl>
+    <w:lvl w:ilvl="1" w:tplc="04090019" w:tentative="1">
+      <w:start w:val="1"/>
+      <w:numFmt w:val="lowerLetter"/>
+      <w:lvlText w:val="%2."/>
+      <w:lvlJc w:val="left"/>
+      <w:pPr>
+        <w:ind w:left="2880" w:hanging="360"/>
+      </w:pPr>
+    </w:lvl>
+    <w:lvl w:ilvl="2" w:tplc="0409001B" w:tentative="1">
+      <w:start w:val="1"/>
+      <w:numFmt w:val="lowerRoman"/>
+      <w:lvlText w:val="%3."/>
+      <w:lvlJc w:val="right"/>
+      <w:pPr>
+        <w:ind w:left="3600" w:hanging="180"/>
+      </w:pPr>
+    </w:lvl>
+    <w:lvl w:ilvl="3" w:tplc="0409000F" w:tentative="1">
+      <w:start w:val="1"/>
+      <w:numFmt w:val="decimal"/>
+      <w:lvlText w:val="%4."/>
+      <w:lvlJc w:val="left"/>
+      <w:pPr>
+        <w:ind w:left="4320" w:hanging="360"/>
+      </w:pPr>
+    </w:lvl>
+    <w:lvl w:ilvl="4" w:tplc="04090019" w:tentative="1">
+      <w:start w:val="1"/>
+      <w:numFmt w:val="lowerLetter"/>
+      <w:lvlText w:val="%5."/>
+      <w:lvlJc w:val="left"/>
+      <w:pPr>
+        <w:ind w:left="5040" w:hanging="360"/>
+      </w:pPr>
+    </w:lvl>
+    <w:lvl w:ilvl="5" w:tplc="0409001B" w:tentative="1">
+      <w:start w:val="1"/>
+      <w:numFmt w:val="lowerRoman"/>
+      <w:lvlText w:val="%6."/>
+      <w:lvlJc w:val="right"/>
+      <w:pPr>
+        <w:ind w:left="5760" w:hanging="180"/>
+      </w:pPr>
+    </w:lvl>
+    <w:lvl w:ilvl="6" w:tplc="0409000F" w:tentative="1">
+      <w:start w:val="1"/>
+      <w:numFmt w:val="decimal"/>
+      <w:lvlText w:val="%7."/>
+      <w:lvlJc w:val="left"/>
+      <w:pPr>
+        <w:ind w:left="6480" w:hanging="360"/>
+      </w:pPr>
+    </w:lvl>
+    <w:lvl w:ilvl="7" w:tplc="04090019" w:tentative="1">
+      <w:start w:val="1"/>
+      <w:numFmt w:val="lowerLetter"/>
+      <w:lvlText w:val="%8."/>
+      <w:lvlJc w:val="left"/>
+      <w:pPr>
+        <w:ind w:left="7200" w:hanging="360"/>
+      </w:pPr>
+    </w:lvl>
+    <w:lvl w:ilvl="8" w:tplc="0409001B" w:tentative="1">
+      <w:start w:val="1"/>
+      <w:numFmt w:val="lowerRoman"/>
+      <w:lvlText w:val="%9."/>
+      <w:lvlJc w:val="right"/>
+      <w:pPr>
+        <w:ind w:left="7920" w:hanging="180"/>
+      </w:pPr>
+    </w:lvl>
+  </w:abstractNum>
+  <w:num w:numId="1" w16cid:durableId="1921518000">
     <w:abstractNumId w:val="0"/>
   </w:num>
-  <w:num w:numId="2">
+  <w:num w:numId="2" w16cid:durableId="434180778">
     <w:abstractNumId w:val="0"/>
-    <w:lvlOverride w:ilvl="0"/>
   </w:num>
-  <w:num w:numId="3">
+  <w:num w:numId="3" w16cid:durableId="1379936374">
     <w:abstractNumId w:val="0"/>
     <w:lvlOverride w:ilvl="0">
       <w:startOverride w:val="1"/>
@@ -3668,13 +4042,13 @@
       </w:lvl>
     </w:lvlOverride>
   </w:num>
-  <w:num w:numId="4">
+  <w:num w:numId="4" w16cid:durableId="1650210658">
     <w:abstractNumId w:val="0"/>
     <w:lvlOverride w:ilvl="0">
       <w:startOverride w:val="2"/>
     </w:lvlOverride>
   </w:num>
-  <w:num w:numId="5">
+  <w:num w:numId="5" w16cid:durableId="672991876">
     <w:abstractNumId w:val="0"/>
     <w:lvlOverride w:ilvl="0">
       <w:lvl w:ilvl="0">
@@ -3939,7 +4313,7 @@
       </w:lvl>
     </w:lvlOverride>
   </w:num>
-  <w:num w:numId="6">
+  <w:num w:numId="6" w16cid:durableId="797987750">
     <w:abstractNumId w:val="0"/>
     <w:lvlOverride w:ilvl="0">
       <w:startOverride w:val="1"/>
@@ -4213,13 +4587,13 @@
       </w:lvl>
     </w:lvlOverride>
   </w:num>
-  <w:num w:numId="7">
+  <w:num w:numId="7" w16cid:durableId="33773467">
     <w:abstractNumId w:val="3"/>
   </w:num>
-  <w:num w:numId="8">
+  <w:num w:numId="8" w16cid:durableId="1004279314">
     <w:abstractNumId w:val="1"/>
   </w:num>
-  <w:num w:numId="9">
+  <w:num w:numId="9" w16cid:durableId="1785419013">
     <w:abstractNumId w:val="1"/>
     <w:lvlOverride w:ilvl="0">
       <w:lvl w:ilvl="0">
@@ -4500,13 +4874,13 @@
       </w:lvl>
     </w:lvlOverride>
   </w:num>
-  <w:num w:numId="10">
+  <w:num w:numId="10" w16cid:durableId="1613122935">
     <w:abstractNumId w:val="1"/>
     <w:lvlOverride w:ilvl="0">
       <w:startOverride w:val="2"/>
     </w:lvlOverride>
   </w:num>
-  <w:num w:numId="11">
+  <w:num w:numId="11" w16cid:durableId="1660421016">
     <w:abstractNumId w:val="1"/>
     <w:lvlOverride w:ilvl="0">
       <w:lvl w:ilvl="0">
@@ -4787,12 +5161,20 @@
       </w:lvl>
     </w:lvlOverride>
   </w:num>
-  <w:num w:numId="12">
+  <w:num w:numId="12" w16cid:durableId="551380245">
     <w:abstractNumId w:val="2"/>
   </w:num>
-  <w:num w:numId="13">
+  <w:num w:numId="13" w16cid:durableId="134179778">
     <w:abstractNumId w:val="2"/>
-    <w:lvlOverride w:ilvl="0"/>
+  </w:num>
+  <w:num w:numId="14" w16cid:durableId="340740592">
+    <w:abstractNumId w:val="5"/>
+  </w:num>
+  <w:num w:numId="15" w16cid:durableId="509873577">
+    <w:abstractNumId w:val="4"/>
+  </w:num>
+  <w:num w:numId="16" w16cid:durableId="1369406057">
+    <w:abstractNumId w:val="6"/>
   </w:num>
 </w:numbering>
 </file>
@@ -5206,7 +5588,7 @@
       <w:szCs w:val="24"/>
     </w:rPr>
   </w:style>
-  <w:style w:type="paragraph" w:styleId="Heading2">
+  <w:style w:type="paragraph" w:styleId="Naslov2">
     <w:name w:val="heading 2"/>
     <w:uiPriority w:val="9"/>
     <w:unhideWhenUsed/>
@@ -5231,7 +5613,7 @@
       </w14:textOutline>
     </w:rPr>
   </w:style>
-  <w:style w:type="paragraph" w:styleId="Heading3">
+  <w:style w:type="paragraph" w:styleId="Naslov3">
     <w:name w:val="heading 3"/>
     <w:uiPriority w:val="9"/>
     <w:unhideWhenUsed/>
@@ -5257,13 +5639,13 @@
       </w14:textOutline>
     </w:rPr>
   </w:style>
-  <w:style w:type="character" w:default="1" w:styleId="DefaultParagraphFont">
+  <w:style w:type="character" w:default="1" w:styleId="Podrazumevanifontpasusa">
     <w:name w:val="Default Paragraph Font"/>
     <w:uiPriority w:val="1"/>
     <w:semiHidden/>
     <w:unhideWhenUsed/>
   </w:style>
-  <w:style w:type="table" w:default="1" w:styleId="TableNormal">
+  <w:style w:type="table" w:default="1" w:styleId="Normalnatabela">
     <w:name w:val="Normal Table"/>
     <w:uiPriority w:val="99"/>
     <w:semiHidden/>
@@ -5278,13 +5660,13 @@
       </w:tblCellMar>
     </w:tblPr>
   </w:style>
-  <w:style w:type="numbering" w:default="1" w:styleId="NoList">
+  <w:style w:type="numbering" w:default="1" w:styleId="Bezliste">
     <w:name w:val="No List"/>
     <w:uiPriority w:val="99"/>
     <w:semiHidden/>
     <w:unhideWhenUsed/>
   </w:style>
-  <w:style w:type="character" w:styleId="Hyperlink">
+  <w:style w:type="character" w:styleId="Hiperveza">
     <w:name w:val="Hyperlink"/>
     <w:rPr>
       <w:u w:val="single"/>
@@ -5309,7 +5691,7 @@
       </w14:textOutline>
     </w:rPr>
   </w:style>
-  <w:style w:type="paragraph" w:styleId="Footer">
+  <w:style w:type="paragraph" w:styleId="Podnojestranice">
     <w:name w:val="footer"/>
     <w:pPr>
       <w:widowControl w:val="0"/>
@@ -5326,7 +5708,7 @@
       <w:u w:color="000000"/>
     </w:rPr>
   </w:style>
-  <w:style w:type="paragraph" w:styleId="Caption">
+  <w:style w:type="paragraph" w:styleId="Natpis">
     <w:name w:val="caption"/>
     <w:pPr>
       <w:tabs>
@@ -5346,7 +5728,7 @@
       </w14:textOutline>
     </w:rPr>
   </w:style>
-  <w:style w:type="paragraph" w:styleId="BodyText">
+  <w:style w:type="paragraph" w:styleId="Teloteksta">
     <w:name w:val="Body Text"/>
     <w:pPr>
       <w:widowControl w:val="0"/>
@@ -5377,7 +5759,7 @@
       </w14:textOutline>
     </w:rPr>
   </w:style>
-  <w:style w:type="paragraph" w:styleId="Title">
+  <w:style w:type="paragraph" w:styleId="Naslov">
     <w:name w:val="Title"/>
     <w:uiPriority w:val="10"/>
     <w:qFormat/>
@@ -5401,7 +5783,7 @@
       </w14:textOutline>
     </w:rPr>
   </w:style>
-  <w:style w:type="paragraph" w:styleId="ListParagraph">
+  <w:style w:type="paragraph" w:styleId="Pasussalistom">
     <w:name w:val="List Paragraph"/>
     <w:pPr>
       <w:widowControl w:val="0"/>
@@ -5416,7 +5798,7 @@
       <w:u w:color="000000"/>
     </w:rPr>
   </w:style>
-  <w:style w:type="paragraph" w:styleId="TOC1">
+  <w:style w:type="paragraph" w:styleId="SADRAJ1">
     <w:name w:val="toc 1"/>
     <w:pPr>
       <w:widowControl w:val="0"/>
@@ -5456,7 +5838,7 @@
       </w14:textOutline>
     </w:rPr>
   </w:style>
-  <w:style w:type="paragraph" w:styleId="TOC2">
+  <w:style w:type="paragraph" w:styleId="SADRAJ2">
     <w:name w:val="toc 2"/>
     <w:pPr>
       <w:widowControl w:val="0"/>
@@ -5475,7 +5857,7 @@
       <w:u w:color="000000"/>
     </w:rPr>
   </w:style>
-  <w:style w:type="paragraph" w:styleId="TOC3">
+  <w:style w:type="paragraph" w:styleId="SADRAJ3">
     <w:name w:val="toc 3"/>
     <w:pPr>
       <w:tabs>

</xml_diff>